<commit_message>
Retoque en docs Student 2
</commit_message>
<xml_diff>
--- a/reports/Student #2/InformeAnálisisIndividualD02_Student#2.docx
+++ b/reports/Student #2/InformeAnálisisIndividualD02_Student#2.docx
@@ -659,21 +659,7 @@
                 <w:rStyle w:val="Hipervnculo"/>
                 <w:noProof/>
               </w:rPr>
-              <w:t>2. Tabla de</w:t>
-            </w:r>
-            <w:r>
-              <w:rPr>
-                <w:rStyle w:val="Hipervnculo"/>
-                <w:noProof/>
-              </w:rPr>
-              <w:t xml:space="preserve"> </w:t>
-            </w:r>
-            <w:r>
-              <w:rPr>
-                <w:rStyle w:val="Hipervnculo"/>
-                <w:noProof/>
-              </w:rPr>
-              <w:t>versiones</w:t>
+              <w:t>2. Tabla de versiones</w:t>
             </w:r>
             <w:r>
               <w:rPr>
@@ -1538,10 +1524,10 @@
         <w:t>é</w:t>
       </w:r>
       <w:r>
-        <w:t xml:space="preserve"> más profundamente en la creación de entidades y algunas funcionalidades</w:t>
-      </w:r>
-      <w:r>
-        <w:t xml:space="preserve"> para la aplicación</w:t>
+        <w:t xml:space="preserve"> más profundamente en la creación de entidades y </w:t>
+      </w:r>
+      <w:r>
+        <w:t>testing informal con la creación de entidades para la aplicación</w:t>
       </w:r>
       <w:r>
         <w:t xml:space="preserve">. </w:t>
@@ -1564,7 +1550,15 @@
         <w:jc w:val="both"/>
       </w:pPr>
       <w:r>
-        <w:t>Este documento se centra en los resultados obtenidos a partir de la elicitation y la comprensión de los requisitos del proyecto Acme AirNav Solutions. A lo largo de este proceso, he identificado y clarificado las necesidades y expectativas de</w:t>
+        <w:t xml:space="preserve">Este documento se centra en los resultados obtenidos a partir de la </w:t>
+      </w:r>
+      <w:proofErr w:type="spellStart"/>
+      <w:r>
+        <w:t>elicitation</w:t>
+      </w:r>
+      <w:proofErr w:type="spellEnd"/>
+      <w:r>
+        <w:t xml:space="preserve"> y la comprensión de los requisitos del proyecto Acme AirNav Solutions. A lo largo de este proceso, he identificado y clarificado las necesidades y expectativas de</w:t>
       </w:r>
       <w:r>
         <w:t>l</w:t>
@@ -1651,13 +1645,41 @@
           <w:lang w:val="en-GB"/>
         </w:rPr>
       </w:pPr>
+      <w:proofErr w:type="spellStart"/>
       <w:r>
         <w:rPr>
           <w:b/>
           <w:bCs/>
           <w:lang w:val="en-GB"/>
         </w:rPr>
-        <w:t>Requisito Analizado 1:</w:t>
+        <w:t>Requisito</w:t>
+      </w:r>
+      <w:proofErr w:type="spellEnd"/>
+      <w:r>
+        <w:rPr>
+          <w:b/>
+          <w:bCs/>
+          <w:lang w:val="en-GB"/>
+        </w:rPr>
+        <w:t xml:space="preserve"> </w:t>
+      </w:r>
+      <w:proofErr w:type="spellStart"/>
+      <w:r>
+        <w:rPr>
+          <w:b/>
+          <w:bCs/>
+          <w:lang w:val="en-GB"/>
+        </w:rPr>
+        <w:t>Analizado</w:t>
+      </w:r>
+      <w:proofErr w:type="spellEnd"/>
+      <w:r>
+        <w:rPr>
+          <w:b/>
+          <w:bCs/>
+          <w:lang w:val="en-GB"/>
+        </w:rPr>
+        <w:t xml:space="preserve"> 1:</w:t>
       </w:r>
     </w:p>
     <w:p>
@@ -1684,7 +1706,25 @@
           <w:lang w:val="en-GB"/>
         </w:rPr>
         <w:tab/>
-        <w:t>Customers are the people who purchase flights.  The system must store the follow-ing data about them: an identifier (unique, pattern "^[A-Z]{2-3}\d{6}$", where the first two or three letters correspond to their initials), a phone number (pattern "^\+?\d{6,15}$"), a physical address (up to 255 characters), plus a city and a country (both up to 50 characters).  Optionally, customers may have some earned points (up to 500k points).</w:t>
+        <w:t>Customers are the people who purchase flights.  The system must store the follow-</w:t>
+      </w:r>
+      <w:proofErr w:type="spellStart"/>
+      <w:r>
+        <w:rPr>
+          <w:i/>
+          <w:iCs/>
+          <w:lang w:val="en-GB"/>
+        </w:rPr>
+        <w:t>ing</w:t>
+      </w:r>
+      <w:proofErr w:type="spellEnd"/>
+      <w:r>
+        <w:rPr>
+          <w:i/>
+          <w:iCs/>
+          <w:lang w:val="en-GB"/>
+        </w:rPr>
+        <w:t xml:space="preserve"> data about them: an identifier (unique, pattern "^[A-Z]{2-3}\d{6}$", where the first two or three letters correspond to their initials), a phone number (pattern "^\+?\d{6,15}$"), a physical address (up to 255 characters), plus a city and a country (both up to 50 characters).  Optionally, customers may have some earned points (up to 500k points).</w:t>
       </w:r>
     </w:p>
     <w:p>
@@ -1800,19 +1840,50 @@
         <w:rPr>
           <w:b/>
           <w:bCs/>
-        </w:rPr>
-      </w:pPr>
-      <w:r>
-        <w:rPr>
-          <w:b/>
-          <w:bCs/>
-        </w:rPr>
-        <w:t xml:space="preserve">Requisito Analizado </w:t>
-      </w:r>
-      <w:r>
-        <w:rPr>
-          <w:b/>
-          <w:bCs/>
+          <w:lang w:val="en-GB"/>
+        </w:rPr>
+      </w:pPr>
+      <w:proofErr w:type="spellStart"/>
+      <w:r>
+        <w:rPr>
+          <w:b/>
+          <w:bCs/>
+          <w:lang w:val="en-GB"/>
+        </w:rPr>
+        <w:t>Requisito</w:t>
+      </w:r>
+      <w:proofErr w:type="spellEnd"/>
+      <w:r>
+        <w:rPr>
+          <w:b/>
+          <w:bCs/>
+          <w:lang w:val="en-GB"/>
+        </w:rPr>
+        <w:t xml:space="preserve"> </w:t>
+      </w:r>
+      <w:proofErr w:type="spellStart"/>
+      <w:r>
+        <w:rPr>
+          <w:b/>
+          <w:bCs/>
+          <w:lang w:val="en-GB"/>
+        </w:rPr>
+        <w:t>Analizado</w:t>
+      </w:r>
+      <w:proofErr w:type="spellEnd"/>
+      <w:r>
+        <w:rPr>
+          <w:b/>
+          <w:bCs/>
+          <w:lang w:val="en-GB"/>
+        </w:rPr>
+        <w:t xml:space="preserve"> </w:t>
+      </w:r>
+      <w:r>
+        <w:rPr>
+          <w:b/>
+          <w:bCs/>
+          <w:lang w:val="en-GB"/>
         </w:rPr>
         <w:t>2</w:t>
       </w:r>
@@ -1820,6 +1891,7 @@
         <w:rPr>
           <w:b/>
           <w:bCs/>
+          <w:lang w:val="en-GB"/>
         </w:rPr>
         <w:t>:</w:t>
       </w:r>
@@ -1953,6 +2025,7 @@
           <w:lang w:val="en-GB"/>
         </w:rPr>
       </w:pPr>
+      <w:proofErr w:type="spellStart"/>
       <w:r>
         <w:rPr>
           <w:b/>
@@ -1960,7 +2033,34 @@
           <w:lang w:val="en-GB"/>
         </w:rPr>
         <w:lastRenderedPageBreak/>
-        <w:t xml:space="preserve">Requisito Analizado </w:t>
+        <w:t>Requisito</w:t>
+      </w:r>
+      <w:proofErr w:type="spellEnd"/>
+      <w:r>
+        <w:rPr>
+          <w:b/>
+          <w:bCs/>
+          <w:lang w:val="en-GB"/>
+        </w:rPr>
+        <w:t xml:space="preserve"> </w:t>
+      </w:r>
+      <w:proofErr w:type="spellStart"/>
+      <w:r>
+        <w:rPr>
+          <w:b/>
+          <w:bCs/>
+          <w:lang w:val="en-GB"/>
+        </w:rPr>
+        <w:t>Analizado</w:t>
+      </w:r>
+      <w:proofErr w:type="spellEnd"/>
+      <w:r>
+        <w:rPr>
+          <w:b/>
+          <w:bCs/>
+          <w:lang w:val="en-GB"/>
+        </w:rPr>
+        <w:t xml:space="preserve"> </w:t>
       </w:r>
       <w:r>
         <w:rPr>
@@ -2003,7 +2103,25 @@
           <w:lang w:val="en-GB"/>
         </w:rPr>
         <w:tab/>
-        <w:t>A passenger is an individual who takes a flight and he or she must be registered in the corresponding booking. The system must store the following data about passen-gers: a full name (shorter than 256 characters), an email, a passport number (pattern “^[A-Z0-9]{6,9}$”), a date of birth, and, optionally, his or her special needs (shorter than 51 characters).</w:t>
+        <w:t xml:space="preserve">A passenger is an individual who takes a flight and he or she must be registered in the corresponding booking. The system must store the following data about </w:t>
+      </w:r>
+      <w:proofErr w:type="spellStart"/>
+      <w:r>
+        <w:rPr>
+          <w:i/>
+          <w:iCs/>
+          <w:lang w:val="en-GB"/>
+        </w:rPr>
+        <w:t>passen-gers</w:t>
+      </w:r>
+      <w:proofErr w:type="spellEnd"/>
+      <w:r>
+        <w:rPr>
+          <w:i/>
+          <w:iCs/>
+          <w:lang w:val="en-GB"/>
+        </w:rPr>
+        <w:t>: a full name (shorter than 256 characters), an email, a passport number (pattern “^[A-Z0-9]{6,9}$”), a date of birth, and, optionally, his or her special needs (shorter than 51 characters).</w:t>
       </w:r>
     </w:p>
     <w:p>
@@ -2222,7 +2340,103 @@
           <w:i/>
           <w:iCs/>
         </w:rPr>
-        <w:t>Produce a UML domain model regarding the information requirements.</w:t>
+        <w:t xml:space="preserve">Produce a UML </w:t>
+      </w:r>
+      <w:proofErr w:type="spellStart"/>
+      <w:r>
+        <w:rPr>
+          <w:i/>
+          <w:iCs/>
+        </w:rPr>
+        <w:t>domain</w:t>
+      </w:r>
+      <w:proofErr w:type="spellEnd"/>
+      <w:r>
+        <w:rPr>
+          <w:i/>
+          <w:iCs/>
+        </w:rPr>
+        <w:t xml:space="preserve"> </w:t>
+      </w:r>
+      <w:proofErr w:type="spellStart"/>
+      <w:r>
+        <w:rPr>
+          <w:i/>
+          <w:iCs/>
+        </w:rPr>
+        <w:t>model</w:t>
+      </w:r>
+      <w:proofErr w:type="spellEnd"/>
+      <w:r>
+        <w:rPr>
+          <w:i/>
+          <w:iCs/>
+        </w:rPr>
+        <w:t xml:space="preserve"> </w:t>
+      </w:r>
+      <w:proofErr w:type="spellStart"/>
+      <w:r>
+        <w:rPr>
+          <w:i/>
+          <w:iCs/>
+        </w:rPr>
+        <w:t>regarding</w:t>
+      </w:r>
+      <w:proofErr w:type="spellEnd"/>
+      <w:r>
+        <w:rPr>
+          <w:i/>
+          <w:iCs/>
+        </w:rPr>
+        <w:t xml:space="preserve"> </w:t>
+      </w:r>
+      <w:proofErr w:type="spellStart"/>
+      <w:r>
+        <w:rPr>
+          <w:i/>
+          <w:iCs/>
+        </w:rPr>
+        <w:t>the</w:t>
+      </w:r>
+      <w:proofErr w:type="spellEnd"/>
+      <w:r>
+        <w:rPr>
+          <w:i/>
+          <w:iCs/>
+        </w:rPr>
+        <w:t xml:space="preserve"> </w:t>
+      </w:r>
+      <w:proofErr w:type="spellStart"/>
+      <w:r>
+        <w:rPr>
+          <w:i/>
+          <w:iCs/>
+        </w:rPr>
+        <w:t>information</w:t>
+      </w:r>
+      <w:proofErr w:type="spellEnd"/>
+      <w:r>
+        <w:rPr>
+          <w:i/>
+          <w:iCs/>
+        </w:rPr>
+        <w:t xml:space="preserve"> </w:t>
+      </w:r>
+      <w:proofErr w:type="spellStart"/>
+      <w:r>
+        <w:rPr>
+          <w:i/>
+          <w:iCs/>
+        </w:rPr>
+        <w:t>requirements</w:t>
+      </w:r>
+      <w:proofErr w:type="spellEnd"/>
+      <w:r>
+        <w:rPr>
+          <w:i/>
+          <w:iCs/>
+        </w:rPr>
+        <w:t>.</w:t>
       </w:r>
     </w:p>
     <w:p>
@@ -2391,8 +2605,18 @@
             <w:i/>
             <w:iCs/>
           </w:rPr>
-          <w:t>06 – Annexes.dock</w:t>
+          <w:t xml:space="preserve">06 – </w:t>
         </w:r>
+        <w:proofErr w:type="spellStart"/>
+        <w:r>
+          <w:rPr>
+            <w:rStyle w:val="Hipervnculo"/>
+            <w:i/>
+            <w:iCs/>
+          </w:rPr>
+          <w:t>Annexes.dock</w:t>
+        </w:r>
+        <w:proofErr w:type="spellEnd"/>
       </w:hyperlink>
       <w:r>
         <w:rPr>
@@ -2402,7 +2626,15 @@
         <w:t xml:space="preserve"> </w:t>
       </w:r>
       <w:r>
-        <w:t xml:space="preserve">– Project Statement, </w:t>
+        <w:t xml:space="preserve">– Project </w:t>
+      </w:r>
+      <w:proofErr w:type="spellStart"/>
+      <w:r>
+        <w:t>Statement</w:t>
+      </w:r>
+      <w:proofErr w:type="spellEnd"/>
+      <w:r>
+        <w:t xml:space="preserve">, </w:t>
       </w:r>
       <w:r>
         <w:t xml:space="preserve">Asignatura de </w:t>

</xml_diff>

<commit_message>
Adición de documentos tercera entrega student 2, cambio del modelo de dominio y solución error dashboard primaria
</commit_message>
<xml_diff>
--- a/reports/Student #2/InformeAnálisisIndividualD02_Student#2.docx
+++ b/reports/Student #2/InformeAnálisisIndividualD02_Student#2.docx
@@ -29,7 +29,7 @@
           <w:sz w:val="56"/>
           <w:szCs w:val="56"/>
         </w:rPr>
-        <w:t>2</w:t>
+        <w:t>3</w:t>
       </w:r>
     </w:p>
     <w:p>
@@ -144,18 +144,8 @@
         <w:r>
           <w:rPr>
             <w:rStyle w:val="Hipervnculo"/>
-            <w:i/>
-            <w:iCs/>
           </w:rPr>
-          <w:t>Acme-ANS-D0</w:t>
-        </w:r>
-        <w:r>
-          <w:rPr>
-            <w:rStyle w:val="Hipervnculo"/>
-            <w:i/>
-            <w:iCs/>
-          </w:rPr>
-          <w:t>2</w:t>
+          <w:t>Acme-ANS</w:t>
         </w:r>
       </w:hyperlink>
     </w:p>
@@ -171,7 +161,7 @@
           <w:i/>
           <w:iCs/>
         </w:rPr>
-        <w:t>https://github.com/ASoult10/Acme-ANS-D02</w:t>
+        <w:t>https://github.com/ASoult10/Acme-ANS</w:t>
       </w:r>
       <w:r>
         <w:t>)</w:t>
@@ -267,26 +257,50 @@
         <w:rPr>
           <w:rStyle w:val="Textoennegrita"/>
         </w:rPr>
-        <w:t>Enrique Nicol</w:t>
-      </w:r>
+        <w:t xml:space="preserve">Enrique </w:t>
+      </w:r>
+      <w:proofErr w:type="spellStart"/>
       <w:r>
         <w:rPr>
           <w:rStyle w:val="Textoennegrita"/>
         </w:rPr>
-        <w:t xml:space="preserve">ae </w:t>
+        <w:t>Nicol</w:t>
       </w:r>
       <w:r>
         <w:rPr>
           <w:rStyle w:val="Textoennegrita"/>
         </w:rPr>
-        <w:t xml:space="preserve">Barac </w:t>
-      </w:r>
+        <w:t>ae</w:t>
+      </w:r>
+      <w:proofErr w:type="spellEnd"/>
       <w:r>
         <w:rPr>
           <w:rStyle w:val="Textoennegrita"/>
         </w:rPr>
+        <w:t xml:space="preserve"> </w:t>
+      </w:r>
+      <w:proofErr w:type="spellStart"/>
+      <w:r>
+        <w:rPr>
+          <w:rStyle w:val="Textoennegrita"/>
+        </w:rPr>
+        <w:t>Barac</w:t>
+      </w:r>
+      <w:proofErr w:type="spellEnd"/>
+      <w:r>
+        <w:rPr>
+          <w:rStyle w:val="Textoennegrita"/>
+        </w:rPr>
+        <w:t xml:space="preserve"> </w:t>
+      </w:r>
+      <w:proofErr w:type="spellStart"/>
+      <w:r>
+        <w:rPr>
+          <w:rStyle w:val="Textoennegrita"/>
+        </w:rPr>
         <w:t>Ploae</w:t>
       </w:r>
+      <w:proofErr w:type="spellEnd"/>
       <w:r>
         <w:rPr>
           <w:rStyle w:val="Textoennegrita"/>
@@ -417,7 +431,7 @@
           <w:sz w:val="22"/>
           <w:szCs w:val="22"/>
         </w:rPr>
-        <w:t>12</w:t>
+        <w:t>03</w:t>
       </w:r>
       <w:r>
         <w:rPr>
@@ -441,7 +455,7 @@
           <w:sz w:val="22"/>
           <w:szCs w:val="22"/>
         </w:rPr>
-        <w:t>3</w:t>
+        <w:t>4</w:t>
       </w:r>
       <w:r>
         <w:rPr>
@@ -463,7 +477,7 @@
       <w:pPr>
         <w:pStyle w:val="Ttulo1"/>
       </w:pPr>
-      <w:bookmarkStart w:id="0" w:name="_Toc190858108"/>
+      <w:bookmarkStart w:id="0" w:name="_Toc194575779"/>
       <w:r>
         <w:lastRenderedPageBreak/>
         <w:t>Tabla de contenidos</w:t>
@@ -509,7 +523,7 @@
           <w:r>
             <w:fldChar w:fldCharType="separate"/>
           </w:r>
-          <w:hyperlink w:anchor="_Toc190858108" w:history="1">
+          <w:hyperlink w:anchor="_Toc194575779" w:history="1">
             <w:r>
               <w:rPr>
                 <w:rStyle w:val="Hipervnculo"/>
@@ -536,7 +550,7 @@
                 <w:noProof/>
                 <w:webHidden/>
               </w:rPr>
-              <w:instrText xml:space="preserve"> PAGEREF _Toc190858108 \h </w:instrText>
+              <w:instrText xml:space="preserve"> PAGEREF _Toc194575779 \h </w:instrText>
             </w:r>
             <w:r>
               <w:rPr>
@@ -581,13 +595,27 @@
               <w:lang w:eastAsia="es-ES"/>
             </w:rPr>
           </w:pPr>
-          <w:hyperlink w:anchor="_Toc190858109" w:history="1">
+          <w:hyperlink w:anchor="_Toc194575780" w:history="1">
             <w:r>
               <w:rPr>
                 <w:rStyle w:val="Hipervnculo"/>
                 <w:noProof/>
               </w:rPr>
-              <w:t>1. Resumen Ejecutivo</w:t>
+              <w:t>1. Resumen Ejec</w:t>
+            </w:r>
+            <w:r>
+              <w:rPr>
+                <w:rStyle w:val="Hipervnculo"/>
+                <w:noProof/>
+              </w:rPr>
+              <w:t>u</w:t>
+            </w:r>
+            <w:r>
+              <w:rPr>
+                <w:rStyle w:val="Hipervnculo"/>
+                <w:noProof/>
+              </w:rPr>
+              <w:t>tivo</w:t>
             </w:r>
             <w:r>
               <w:rPr>
@@ -608,7 +636,7 @@
                 <w:noProof/>
                 <w:webHidden/>
               </w:rPr>
-              <w:instrText xml:space="preserve"> PAGEREF _Toc190858109 \h </w:instrText>
+              <w:instrText xml:space="preserve"> PAGEREF _Toc194575780 \h </w:instrText>
             </w:r>
             <w:r>
               <w:rPr>
@@ -653,7 +681,7 @@
               <w:lang w:eastAsia="es-ES"/>
             </w:rPr>
           </w:pPr>
-          <w:hyperlink w:anchor="_Toc190858110" w:history="1">
+          <w:hyperlink w:anchor="_Toc194575781" w:history="1">
             <w:r>
               <w:rPr>
                 <w:rStyle w:val="Hipervnculo"/>
@@ -680,7 +708,7 @@
                 <w:noProof/>
                 <w:webHidden/>
               </w:rPr>
-              <w:instrText xml:space="preserve"> PAGEREF _Toc190858110 \h </w:instrText>
+              <w:instrText xml:space="preserve"> PAGEREF _Toc194575781 \h </w:instrText>
             </w:r>
             <w:r>
               <w:rPr>
@@ -725,7 +753,7 @@
               <w:lang w:eastAsia="es-ES"/>
             </w:rPr>
           </w:pPr>
-          <w:hyperlink w:anchor="_Toc190858111" w:history="1">
+          <w:hyperlink w:anchor="_Toc194575782" w:history="1">
             <w:r>
               <w:rPr>
                 <w:rStyle w:val="Hipervnculo"/>
@@ -752,7 +780,7 @@
                 <w:noProof/>
                 <w:webHidden/>
               </w:rPr>
-              <w:instrText xml:space="preserve"> PAGEREF _Toc190858111 \h </w:instrText>
+              <w:instrText xml:space="preserve"> PAGEREF _Toc194575782 \h </w:instrText>
             </w:r>
             <w:r>
               <w:rPr>
@@ -797,7 +825,7 @@
               <w:lang w:eastAsia="es-ES"/>
             </w:rPr>
           </w:pPr>
-          <w:hyperlink w:anchor="_Toc190858112" w:history="1">
+          <w:hyperlink w:anchor="_Toc194575783" w:history="1">
             <w:r>
               <w:rPr>
                 <w:rStyle w:val="Hipervnculo"/>
@@ -824,7 +852,7 @@
                 <w:noProof/>
                 <w:webHidden/>
               </w:rPr>
-              <w:instrText xml:space="preserve"> PAGEREF _Toc190858112 \h </w:instrText>
+              <w:instrText xml:space="preserve"> PAGEREF _Toc194575783 \h </w:instrText>
             </w:r>
             <w:r>
               <w:rPr>
@@ -869,7 +897,7 @@
               <w:lang w:eastAsia="es-ES"/>
             </w:rPr>
           </w:pPr>
-          <w:hyperlink w:anchor="_Toc190858113" w:history="1">
+          <w:hyperlink w:anchor="_Toc194575784" w:history="1">
             <w:r>
               <w:rPr>
                 <w:rStyle w:val="Hipervnculo"/>
@@ -896,7 +924,7 @@
                 <w:noProof/>
                 <w:webHidden/>
               </w:rPr>
-              <w:instrText xml:space="preserve"> PAGEREF _Toc190858113 \h </w:instrText>
+              <w:instrText xml:space="preserve"> PAGEREF _Toc194575784 \h </w:instrText>
             </w:r>
             <w:r>
               <w:rPr>
@@ -916,7 +944,7 @@
                 <w:noProof/>
                 <w:webHidden/>
               </w:rPr>
-              <w:t>6</w:t>
+              <w:t>7</w:t>
             </w:r>
             <w:r>
               <w:rPr>
@@ -941,7 +969,7 @@
               <w:lang w:eastAsia="es-ES"/>
             </w:rPr>
           </w:pPr>
-          <w:hyperlink w:anchor="_Toc190858114" w:history="1">
+          <w:hyperlink w:anchor="_Toc194575785" w:history="1">
             <w:r>
               <w:rPr>
                 <w:rStyle w:val="Hipervnculo"/>
@@ -968,7 +996,7 @@
                 <w:noProof/>
                 <w:webHidden/>
               </w:rPr>
-              <w:instrText xml:space="preserve"> PAGEREF _Toc190858114 \h </w:instrText>
+              <w:instrText xml:space="preserve"> PAGEREF _Toc194575785 \h </w:instrText>
             </w:r>
             <w:r>
               <w:rPr>
@@ -988,7 +1016,7 @@
                 <w:noProof/>
                 <w:webHidden/>
               </w:rPr>
-              <w:t>7</w:t>
+              <w:t>8</w:t>
             </w:r>
             <w:r>
               <w:rPr>
@@ -1021,7 +1049,7 @@
       <w:pPr>
         <w:pStyle w:val="Ttulo1"/>
       </w:pPr>
-      <w:bookmarkStart w:id="1" w:name="_Toc190858109"/>
+      <w:bookmarkStart w:id="1" w:name="_Toc194575780"/>
       <w:r>
         <w:lastRenderedPageBreak/>
         <w:t xml:space="preserve">1. </w:t>
@@ -1032,9 +1060,6 @@
       <w:bookmarkEnd w:id="1"/>
     </w:p>
     <w:p>
-      <w:pPr>
-        <w:jc w:val="both"/>
-      </w:pPr>
       <w:r>
         <w:t>El presente informe de análisis tiene como objetivo proporcionar una evaluación detallada y estructurada de los requisitos específicos</w:t>
       </w:r>
@@ -1042,7 +1067,23 @@
         <w:t xml:space="preserve"> individuales</w:t>
       </w:r>
       <w:r>
-        <w:t xml:space="preserve"> del proyecto de Acme AirNav Solutions que requieren un análisis minucioso. A través de este informe, se documentarán los registros de análisis necesarios para identificar y corregir cualquier </w:t>
+        <w:t xml:space="preserve"> del proyecto de Acme </w:t>
+      </w:r>
+      <w:proofErr w:type="spellStart"/>
+      <w:r>
+        <w:t>AirNav</w:t>
+      </w:r>
+      <w:proofErr w:type="spellEnd"/>
+      <w:r>
+        <w:t xml:space="preserve"> </w:t>
+      </w:r>
+      <w:proofErr w:type="spellStart"/>
+      <w:r>
+        <w:t>Solutions</w:t>
+      </w:r>
+      <w:proofErr w:type="spellEnd"/>
+      <w:r>
+        <w:t xml:space="preserve"> que requieren un análisis minucioso. A través de este informe, se documentarán los registros de análisis necesarios para identificar y corregir cualquier </w:t>
       </w:r>
       <w:r>
         <w:t>ambigüedad</w:t>
@@ -1064,19 +1105,29 @@
       </w:r>
     </w:p>
     <w:p>
-      <w:pPr>
-        <w:jc w:val="both"/>
-      </w:pPr>
       <w:r>
         <w:t>El contenido se organiza de forma que se listen solo los requisitos que requieren de un análisis adicional, incluyendo una copia literal del requisito seguida de los resultados del análisis y la decisión escogida, además de un enlace si se ha hecho uso del foro para preguntar al profesorado sobre ello.</w:t>
       </w:r>
     </w:p>
     <w:p>
-      <w:pPr>
-        <w:jc w:val="both"/>
-      </w:pPr>
-      <w:r>
-        <w:t>Con esta estructura, el informe busca garantizar una evaluación exhaustiva y precisa de los requisitos del proyecto, contribuyendo así a la mejora continua y al éxito final de Acme AirNav Solutions.</w:t>
+      <w:r>
+        <w:t xml:space="preserve">Con esta estructura, el informe busca garantizar una evaluación exhaustiva y precisa de los requisitos del proyecto, contribuyendo así a la mejora continua y al éxito final de Acme </w:t>
+      </w:r>
+      <w:proofErr w:type="spellStart"/>
+      <w:r>
+        <w:t>AirNav</w:t>
+      </w:r>
+      <w:proofErr w:type="spellEnd"/>
+      <w:r>
+        <w:t xml:space="preserve"> </w:t>
+      </w:r>
+      <w:proofErr w:type="spellStart"/>
+      <w:r>
+        <w:t>Solutions</w:t>
+      </w:r>
+      <w:proofErr w:type="spellEnd"/>
+      <w:r>
+        <w:t>.</w:t>
       </w:r>
     </w:p>
     <w:p>
@@ -1088,7 +1139,7 @@
       <w:pPr>
         <w:pStyle w:val="Ttulo1"/>
       </w:pPr>
-      <w:bookmarkStart w:id="2" w:name="_Toc190858110"/>
+      <w:bookmarkStart w:id="2" w:name="_Toc194575781"/>
       <w:r>
         <w:lastRenderedPageBreak/>
         <w:t xml:space="preserve">2. </w:t>
@@ -1265,13 +1316,13 @@
               <w:jc w:val="center"/>
             </w:pPr>
             <w:r>
-              <w:t>26</w:t>
+              <w:t>20</w:t>
             </w:r>
             <w:r>
               <w:t>/0</w:t>
             </w:r>
             <w:r>
-              <w:t>2</w:t>
+              <w:t>3</w:t>
             </w:r>
             <w:r>
               <w:t>/2025</w:t>
@@ -1304,16 +1355,7 @@
               <w:jc w:val="center"/>
             </w:pPr>
             <w:r>
-              <w:t xml:space="preserve">Inicialización del documento con </w:t>
-            </w:r>
-            <w:r>
-              <w:t xml:space="preserve">los </w:t>
-            </w:r>
-            <w:r>
-              <w:t>requisitos analizados</w:t>
-            </w:r>
-            <w:r>
-              <w:t>, además de la realización de introducción y resumen ejecutivo</w:t>
+              <w:t>Inicialización con introducción y preparación de entrega 3</w:t>
             </w:r>
           </w:p>
         </w:tc>
@@ -1331,13 +1373,13 @@
               <w:jc w:val="center"/>
             </w:pPr>
             <w:r>
-              <w:t>07</w:t>
+              <w:t>03</w:t>
             </w:r>
             <w:r>
               <w:t>/0</w:t>
             </w:r>
             <w:r>
-              <w:t>2</w:t>
+              <w:t>4</w:t>
             </w:r>
             <w:r>
               <w:t>/2025</w:t>
@@ -1353,7 +1395,7 @@
               <w:jc w:val="center"/>
             </w:pPr>
             <w:r>
-              <w:t>1.5</w:t>
+              <w:t>2.0</w:t>
             </w:r>
           </w:p>
         </w:tc>
@@ -1366,98 +1408,10 @@
               <w:jc w:val="center"/>
             </w:pPr>
             <w:r>
-              <w:t>Resolución de 3 primeros requisitos analizados</w:t>
-            </w:r>
-          </w:p>
-        </w:tc>
-      </w:tr>
-      <w:tr>
-        <w:trPr>
-          <w:trHeight w:val="260"/>
-        </w:trPr>
-        <w:tc>
-          <w:tcPr>
-            <w:tcW w:w="1560" w:type="dxa"/>
-          </w:tcPr>
-          <w:p>
-            <w:pPr>
-              <w:jc w:val="center"/>
-            </w:pPr>
-            <w:r>
-              <w:t>11</w:t>
-            </w:r>
-            <w:r>
-              <w:t>/03/2025</w:t>
-            </w:r>
-          </w:p>
-        </w:tc>
-        <w:tc>
-          <w:tcPr>
-            <w:tcW w:w="1260" w:type="dxa"/>
-          </w:tcPr>
-          <w:p>
-            <w:pPr>
-              <w:jc w:val="center"/>
-            </w:pPr>
-            <w:r>
-              <w:t>1.6</w:t>
-            </w:r>
-          </w:p>
-        </w:tc>
-        <w:tc>
-          <w:tcPr>
-            <w:tcW w:w="5980" w:type="dxa"/>
-          </w:tcPr>
-          <w:p>
-            <w:pPr>
-              <w:jc w:val="center"/>
-            </w:pPr>
-            <w:r>
-              <w:t>Resolución de último requisito</w:t>
-            </w:r>
-          </w:p>
-        </w:tc>
-      </w:tr>
-      <w:tr>
-        <w:trPr>
-          <w:trHeight w:val="260"/>
-        </w:trPr>
-        <w:tc>
-          <w:tcPr>
-            <w:tcW w:w="1560" w:type="dxa"/>
-          </w:tcPr>
-          <w:p>
-            <w:pPr>
-              <w:jc w:val="center"/>
-            </w:pPr>
-            <w:r>
-              <w:t>12/03/2025</w:t>
-            </w:r>
-          </w:p>
-        </w:tc>
-        <w:tc>
-          <w:tcPr>
-            <w:tcW w:w="1260" w:type="dxa"/>
-          </w:tcPr>
-          <w:p>
-            <w:pPr>
-              <w:jc w:val="center"/>
-            </w:pPr>
-            <w:r>
-              <w:t>2.0</w:t>
-            </w:r>
-          </w:p>
-        </w:tc>
-        <w:tc>
-          <w:tcPr>
-            <w:tcW w:w="5980" w:type="dxa"/>
-          </w:tcPr>
-          <w:p>
-            <w:pPr>
-              <w:jc w:val="center"/>
-            </w:pPr>
-            <w:r>
-              <w:t>Finalización definitiva del documento</w:t>
+              <w:t>Resolución de dudas, r</w:t>
+            </w:r>
+            <w:r>
+              <w:t>ealización de conclusiones y fin del documento</w:t>
             </w:r>
           </w:p>
         </w:tc>
@@ -1474,7 +1428,7 @@
       <w:pPr>
         <w:pStyle w:val="Ttulo1"/>
       </w:pPr>
-      <w:bookmarkStart w:id="3" w:name="_Toc190858111"/>
+      <w:bookmarkStart w:id="3" w:name="_Toc194575782"/>
       <w:r>
         <w:lastRenderedPageBreak/>
         <w:t xml:space="preserve">3. </w:t>
@@ -1489,11 +1443,40 @@
         <w:jc w:val="both"/>
       </w:pPr>
       <w:r>
-        <w:t xml:space="preserve">Soy Alejandro Soult Toscano, Manager, Developer y Tester del grupo C1.010. Junto a mis compañeros, me encuentro en </w:t>
-      </w:r>
-      <w:r>
-        <w:t>la fase inicial del proyecto de Acme AirNav Solutions</w:t>
-      </w:r>
+        <w:t xml:space="preserve">Soy Alejandro Soult Toscano, Manager, </w:t>
+      </w:r>
+      <w:proofErr w:type="spellStart"/>
+      <w:r>
+        <w:t>Developer</w:t>
+      </w:r>
+      <w:proofErr w:type="spellEnd"/>
+      <w:r>
+        <w:t xml:space="preserve"> y </w:t>
+      </w:r>
+      <w:proofErr w:type="spellStart"/>
+      <w:r>
+        <w:t>Tester</w:t>
+      </w:r>
+      <w:proofErr w:type="spellEnd"/>
+      <w:r>
+        <w:t xml:space="preserve"> del grupo C1.010. Junto a mis compañeros, me encuentro en </w:t>
+      </w:r>
+      <w:r>
+        <w:t xml:space="preserve">la fase inicial del proyecto de Acme </w:t>
+      </w:r>
+      <w:proofErr w:type="spellStart"/>
+      <w:r>
+        <w:t>AirNav</w:t>
+      </w:r>
+      <w:proofErr w:type="spellEnd"/>
+      <w:r>
+        <w:t xml:space="preserve"> </w:t>
+      </w:r>
+      <w:proofErr w:type="spellStart"/>
+      <w:r>
+        <w:t>Solutions</w:t>
+      </w:r>
+      <w:proofErr w:type="spellEnd"/>
       <w:r>
         <w:t xml:space="preserve">, </w:t>
       </w:r>
@@ -1512,37 +1495,10 @@
         <w:jc w:val="both"/>
       </w:pPr>
       <w:r>
-        <w:t xml:space="preserve">En esta segunda entrega, </w:t>
-      </w:r>
-      <w:r>
-        <w:t>me</w:t>
-      </w:r>
-      <w:r>
-        <w:t xml:space="preserve"> adentrar</w:t>
-      </w:r>
-      <w:r>
-        <w:t>é</w:t>
-      </w:r>
-      <w:r>
-        <w:t xml:space="preserve"> más profundamente en la creación de entidades y </w:t>
-      </w:r>
-      <w:r>
-        <w:t>testing informal con la creación de entidades para la aplicación</w:t>
-      </w:r>
-      <w:r>
-        <w:t xml:space="preserve">. </w:t>
-      </w:r>
-      <w:r>
-        <w:t>También voy</w:t>
-      </w:r>
-      <w:r>
-        <w:t xml:space="preserve"> a comenzar a </w:t>
-      </w:r>
-      <w:r>
-        <w:t>emplear</w:t>
-      </w:r>
-      <w:r>
-        <w:t xml:space="preserve"> la metodología vista en la asignatura para asegurarnos de que se cumplan los requisitos establecidos. Esta etapa es crucial, ya que nos permitirá definir con mayor precisión los componentes esenciales del proyecto y establecer una base sólida para el desarrollo futuro.</w:t>
+        <w:t>Me encuentro</w:t>
+      </w:r>
+      <w:r>
+        <w:t xml:space="preserve"> en una entrega clave del proyecto, en la cual se solicitan características esenciales que definirán gran parte del producto final. Por esta razón, es fundamental que no existan ambigüedades en los requisitos y que estas se detecten lo antes posible. La claridad es crucial para evitar pérdidas de tiempo innecesarias corrigiendo y ajustando aspectos que podrían haberse previsto desde el principio. Esta fase es especialmente compleja y densa, por lo que requiere una comprensión sólida y detallada de todas las expectativas, permitiéndonos avanzar con seguridad y eficiencia hacia el cumplimiento de los objetivos.</w:t>
       </w:r>
     </w:p>
     <w:p>
@@ -1554,11 +1510,27 @@
       </w:r>
       <w:proofErr w:type="spellStart"/>
       <w:r>
-        <w:t>elicitation</w:t>
+        <w:t>elicitatión</w:t>
       </w:r>
       <w:proofErr w:type="spellEnd"/>
       <w:r>
-        <w:t xml:space="preserve"> y la comprensión de los requisitos del proyecto Acme AirNav Solutions. A lo largo de este proceso, he identificado y clarificado las necesidades y expectativas de</w:t>
+        <w:t xml:space="preserve"> y la comprensión de los requisitos del proyecto Acme </w:t>
+      </w:r>
+      <w:proofErr w:type="spellStart"/>
+      <w:r>
+        <w:t>AirNav</w:t>
+      </w:r>
+      <w:proofErr w:type="spellEnd"/>
+      <w:r>
+        <w:t xml:space="preserve"> </w:t>
+      </w:r>
+      <w:proofErr w:type="spellStart"/>
+      <w:r>
+        <w:t>Solutions</w:t>
+      </w:r>
+      <w:proofErr w:type="spellEnd"/>
+      <w:r>
+        <w:t>. A lo largo de este proceso, he identificado y clarificado las necesidades y expectativas de</w:t>
       </w:r>
       <w:r>
         <w:t>l</w:t>
@@ -1579,13 +1551,7 @@
         <w:t xml:space="preserve"> tomado decisiones fundamentales en aquellos casos en los que los requisitos eran ambiguos o difíciles de interpretar. Estas decisiones han sido cuidadosamente documentadas </w:t>
       </w:r>
       <w:r>
-        <w:t xml:space="preserve">garantizar la alineación de lo que quiere el </w:t>
-      </w:r>
-      <w:r>
-        <w:t>profesorado</w:t>
-      </w:r>
-      <w:r>
-        <w:t xml:space="preserve"> y lo que se va a realizar</w:t>
+        <w:t>garantizar la alineación de lo que quiere el profesorado y lo que se va a realizar</w:t>
       </w:r>
       <w:r>
         <w:t>. A través de este análisis exhaustivo, buscamos garantizar que el producto final cumpla con los estándares de calidad esperados y satisfaga plenamente las necesidades de nuestros clientes.</w:t>
@@ -1598,13 +1564,6 @@
       <w:r>
         <w:t>Confío en que, con esfuerzo y dedicación, lograremos entregar un producto de alta calidad que cumpla con las expectativas de nuestros clientes y profesores.</w:t>
       </w:r>
-    </w:p>
-    <w:p>
-      <w:pPr>
-        <w:jc w:val="both"/>
-      </w:pPr>
-    </w:p>
-    <w:p>
       <w:r>
         <w:br w:type="page"/>
       </w:r>
@@ -1613,7 +1572,7 @@
       <w:pPr>
         <w:pStyle w:val="Ttulo1"/>
       </w:pPr>
-      <w:bookmarkStart w:id="4" w:name="_Toc190858112"/>
+      <w:bookmarkStart w:id="4" w:name="_Toc194575783"/>
       <w:r>
         <w:lastRenderedPageBreak/>
         <w:t xml:space="preserve">4. </w:t>
@@ -1679,7 +1638,7 @@
           <w:bCs/>
           <w:lang w:val="en-GB"/>
         </w:rPr>
-        <w:t xml:space="preserve"> 1:</w:t>
+        <w:t>:</w:t>
       </w:r>
     </w:p>
     <w:p>
@@ -1697,7 +1656,7 @@
           <w:iCs/>
           <w:lang w:val="en-GB"/>
         </w:rPr>
-        <w:t>3)</w:t>
+        <w:t>8)</w:t>
       </w:r>
       <w:r>
         <w:rPr>
@@ -1706,25 +1665,106 @@
           <w:lang w:val="en-GB"/>
         </w:rPr>
         <w:tab/>
-        <w:t>Customers are the people who purchase flights.  The system must store the follow-</w:t>
-      </w:r>
-      <w:proofErr w:type="spellStart"/>
-      <w:r>
+        <w:t xml:space="preserve">Operations by customers on bookings: </w:t>
+      </w:r>
+    </w:p>
+    <w:p>
+      <w:pPr>
+        <w:jc w:val="both"/>
         <w:rPr>
           <w:i/>
           <w:iCs/>
           <w:lang w:val="en-GB"/>
         </w:rPr>
-        <w:t>ing</w:t>
-      </w:r>
-      <w:proofErr w:type="spellEnd"/>
+      </w:pPr>
       <w:r>
         <w:rPr>
           <w:i/>
           <w:iCs/>
           <w:lang w:val="en-GB"/>
         </w:rPr>
-        <w:t xml:space="preserve"> data about them: an identifier (unique, pattern "^[A-Z]{2-3}\d{6}$", where the first two or three letters correspond to their initials), a phone number (pattern "^\+?\d{6,15}$"), a physical address (up to 255 characters), plus a city and a country (both up to 50 characters).  Optionally, customers may have some earned points (up to 500k points).</w:t>
+        <w:t>•</w:t>
+      </w:r>
+      <w:r>
+        <w:rPr>
+          <w:i/>
+          <w:iCs/>
+          <w:lang w:val="en-GB"/>
+        </w:rPr>
+        <w:tab/>
+        <w:t xml:space="preserve">List their bookings. </w:t>
+      </w:r>
+    </w:p>
+    <w:p>
+      <w:pPr>
+        <w:jc w:val="both"/>
+        <w:rPr>
+          <w:i/>
+          <w:iCs/>
+          <w:lang w:val="en-GB"/>
+        </w:rPr>
+      </w:pPr>
+      <w:r>
+        <w:rPr>
+          <w:i/>
+          <w:iCs/>
+          <w:lang w:val="en-GB"/>
+        </w:rPr>
+        <w:t>•</w:t>
+      </w:r>
+      <w:r>
+        <w:rPr>
+          <w:i/>
+          <w:iCs/>
+          <w:lang w:val="en-GB"/>
+        </w:rPr>
+        <w:tab/>
+        <w:t>Show the details of their bookings and the associated passengers, if any.</w:t>
+      </w:r>
+    </w:p>
+    <w:p>
+      <w:pPr>
+        <w:jc w:val="both"/>
+        <w:rPr>
+          <w:i/>
+          <w:iCs/>
+          <w:lang w:val="en-GB"/>
+        </w:rPr>
+      </w:pPr>
+      <w:r>
+        <w:rPr>
+          <w:i/>
+          <w:iCs/>
+          <w:lang w:val="en-GB"/>
+        </w:rPr>
+        <w:t>•</w:t>
+      </w:r>
+      <w:r>
+        <w:rPr>
+          <w:i/>
+          <w:iCs/>
+          <w:lang w:val="en-GB"/>
+        </w:rPr>
+        <w:tab/>
+        <w:t xml:space="preserve">Create or update their bookings.  Bookings can be updated </w:t>
+      </w:r>
+      <w:proofErr w:type="gramStart"/>
+      <w:r>
+        <w:rPr>
+          <w:i/>
+          <w:iCs/>
+          <w:lang w:val="en-GB"/>
+        </w:rPr>
+        <w:t>as long as</w:t>
+      </w:r>
+      <w:proofErr w:type="gramEnd"/>
+      <w:r>
+        <w:rPr>
+          <w:i/>
+          <w:iCs/>
+          <w:lang w:val="en-GB"/>
+        </w:rPr>
+        <w:t xml:space="preserve"> they have not been published.  A booking can be published only when the last credit card nibble has been stored.</w:t>
       </w:r>
     </w:p>
     <w:p>
@@ -1748,17 +1788,42 @@
         <w:jc w:val="both"/>
       </w:pPr>
       <w:r>
-        <w:t xml:space="preserve">Al analizar este requisito, me di cuenta de que especificaba explícitamente </w:t>
-      </w:r>
-      <w:r>
-        <w:t xml:space="preserve">que los dos o tres primeros dígitos del identificador debían corresponder a las iniciales del cliente. Así, no tenía claro si esto debía comprobarse al crear la entidad o si era una </w:t>
-      </w:r>
-      <w:r>
-        <w:t xml:space="preserve">simple </w:t>
-      </w:r>
-      <w:r>
-        <w:t>indicación</w:t>
-      </w:r>
+        <w:t>Al crear una reserva, n</w:t>
+      </w:r>
+      <w:r>
+        <w:t xml:space="preserve">o </w:t>
+      </w:r>
+      <w:r>
+        <w:t xml:space="preserve">sé </w:t>
+      </w:r>
+      <w:r>
+        <w:t>de qué forma representar al vuelo al que hace referencia</w:t>
+      </w:r>
+      <w:r>
+        <w:t xml:space="preserve"> </w:t>
+      </w:r>
+      <w:r>
+        <w:t>a la hora de escoger (id, etiqueta personalizada…)</w:t>
+      </w:r>
+      <w:r>
+        <w:t>.</w:t>
+      </w:r>
+      <w:r>
+        <w:t xml:space="preserve"> Del mismo modo, al crear un </w:t>
+      </w:r>
+      <w:proofErr w:type="spellStart"/>
+      <w:r>
+        <w:t>booking</w:t>
+      </w:r>
+      <w:proofErr w:type="spellEnd"/>
+      <w:r>
+        <w:t xml:space="preserve">, no sé cómo se debe gestionar el </w:t>
+      </w:r>
+      <w:proofErr w:type="spellStart"/>
+      <w:r>
+        <w:t>locatorCode</w:t>
+      </w:r>
+      <w:proofErr w:type="spellEnd"/>
       <w:r>
         <w:t>.</w:t>
       </w:r>
@@ -1784,19 +1849,10 @@
         <w:jc w:val="both"/>
       </w:pPr>
       <w:r>
-        <w:t xml:space="preserve">Con </w:t>
-      </w:r>
-      <w:r>
-        <w:t xml:space="preserve">la idea de preguntar en el foro, </w:t>
-      </w:r>
-      <w:r>
-        <w:t xml:space="preserve">vi que </w:t>
-      </w:r>
-      <w:r>
-        <w:t xml:space="preserve">alguien </w:t>
-      </w:r>
-      <w:r>
-        <w:t xml:space="preserve">preguntó ya por la misma en un </w:t>
+        <w:t>Revisando el foro, me encontré con que otro estudiante tuvo una de las dudas que yo tuve</w:t>
+      </w:r>
+      <w:r>
+        <w:t xml:space="preserve"> en el siguiente </w:t>
       </w:r>
       <w:hyperlink r:id="rId15" w:history="1">
         <w:r>
@@ -1807,26 +1863,27 @@
         </w:r>
       </w:hyperlink>
       <w:r>
-        <w:t xml:space="preserve"> (</w:t>
-      </w:r>
-      <w:hyperlink r:id="rId16" w:history="1">
-        <w:r>
-          <w:rPr>
-            <w:rStyle w:val="Hipervnculo"/>
-            <w:i/>
-            <w:iCs/>
-          </w:rPr>
-          <w:t>https://ev.us.es/webapps/discussionboard/do/message?action=list_messages&amp;course_id=_89154_1&amp;nav=discussion_board&amp;conf_id=_426211_1&amp;forum_id=_253522_1&amp;message_id=_461406_1</w:t>
-        </w:r>
-      </w:hyperlink>
-      <w:r>
-        <w:t>)</w:t>
-      </w:r>
-      <w:r>
-        <w:t xml:space="preserve">. Así, teniendo en cuenta la respuesta del profesorado, </w:t>
-      </w:r>
-      <w:r>
-        <w:t>opté por la decisión de realizar un validador para comprobar el cumplimiento de este requisito.</w:t>
+        <w:t xml:space="preserve">, por lo que según se dice, decidí crear yo mismo una </w:t>
+      </w:r>
+      <w:r>
+        <w:t xml:space="preserve">etiqueta personalizada con el origen y destino del vuelo que se selecciona. Por otro lado, respecto al </w:t>
+      </w:r>
+      <w:proofErr w:type="spellStart"/>
+      <w:r>
+        <w:t>locatorCode</w:t>
+      </w:r>
+      <w:proofErr w:type="spellEnd"/>
+      <w:r>
+        <w:t>, preguntando al profesorado</w:t>
+      </w:r>
+      <w:r>
+        <w:t xml:space="preserve">, </w:t>
+      </w:r>
+      <w:r>
+        <w:t xml:space="preserve">descubrí que el usuario podía introducirlo el mismo y que diera o no diera error a la hora de guardar. Sin embargo, me pareció mejor idea generarlo de manera aleatoria, mejorando significativamente el </w:t>
+      </w:r>
+      <w:r>
+        <w:t>sistema y no haciendo al usuario inventarse el código como tal.</w:t>
       </w:r>
     </w:p>
     <w:p>
@@ -1840,60 +1897,14 @@
         <w:rPr>
           <w:b/>
           <w:bCs/>
-          <w:lang w:val="en-GB"/>
-        </w:rPr>
-      </w:pPr>
-      <w:proofErr w:type="spellStart"/>
+        </w:rPr>
+      </w:pPr>
       <w:r>
         <w:rPr>
           <w:b/>
           <w:bCs/>
-          <w:lang w:val="en-GB"/>
-        </w:rPr>
-        <w:t>Requisito</w:t>
-      </w:r>
-      <w:proofErr w:type="spellEnd"/>
-      <w:r>
-        <w:rPr>
-          <w:b/>
-          <w:bCs/>
-          <w:lang w:val="en-GB"/>
-        </w:rPr>
-        <w:t xml:space="preserve"> </w:t>
-      </w:r>
-      <w:proofErr w:type="spellStart"/>
-      <w:r>
-        <w:rPr>
-          <w:b/>
-          <w:bCs/>
-          <w:lang w:val="en-GB"/>
-        </w:rPr>
-        <w:t>Analizado</w:t>
-      </w:r>
-      <w:proofErr w:type="spellEnd"/>
-      <w:r>
-        <w:rPr>
-          <w:b/>
-          <w:bCs/>
-          <w:lang w:val="en-GB"/>
-        </w:rPr>
-        <w:t xml:space="preserve"> </w:t>
-      </w:r>
-      <w:r>
-        <w:rPr>
-          <w:b/>
-          <w:bCs/>
-          <w:lang w:val="en-GB"/>
-        </w:rPr>
-        <w:t>2</w:t>
-      </w:r>
-      <w:r>
-        <w:rPr>
-          <w:b/>
-          <w:bCs/>
-          <w:lang w:val="en-GB"/>
-        </w:rPr>
-        <w:t>:</w:t>
+        </w:rPr>
+        <w:t>Requisito Analizado:</w:t>
       </w:r>
     </w:p>
     <w:p>
@@ -1911,7 +1922,7 @@
           <w:iCs/>
           <w:lang w:val="en-GB"/>
         </w:rPr>
-        <w:t>4)</w:t>
+        <w:t>9)</w:t>
       </w:r>
       <w:r>
         <w:rPr>
@@ -1920,7 +1931,133 @@
           <w:lang w:val="en-GB"/>
         </w:rPr>
         <w:tab/>
-        <w:t>A booking is a reservation made by a customer to purchase a flight, guaranteeing some seats on a specific itinerary and associating some passengers' details with the trip.  The system must manage the following information for each booking: a locator code (unique, pattern "^[A-Z0-9]{6,8}$"), a purchase moment (in the past), a travel class ("ECONOMY", BUSINESS"), and a price.  Optionally, the system should record the last nibble of the credit card used for payment.</w:t>
+        <w:t>Operations by customers on passengers:</w:t>
+      </w:r>
+    </w:p>
+    <w:p>
+      <w:pPr>
+        <w:jc w:val="both"/>
+        <w:rPr>
+          <w:i/>
+          <w:iCs/>
+          <w:lang w:val="en-GB"/>
+        </w:rPr>
+      </w:pPr>
+      <w:r>
+        <w:rPr>
+          <w:i/>
+          <w:iCs/>
+          <w:lang w:val="en-GB"/>
+        </w:rPr>
+        <w:t>•</w:t>
+      </w:r>
+      <w:r>
+        <w:rPr>
+          <w:i/>
+          <w:iCs/>
+          <w:lang w:val="en-GB"/>
+        </w:rPr>
+        <w:tab/>
+        <w:t xml:space="preserve">List the passengers in their bookings. </w:t>
+      </w:r>
+    </w:p>
+    <w:p>
+      <w:pPr>
+        <w:jc w:val="both"/>
+        <w:rPr>
+          <w:i/>
+          <w:iCs/>
+          <w:lang w:val="en-GB"/>
+        </w:rPr>
+      </w:pPr>
+      <w:r>
+        <w:rPr>
+          <w:i/>
+          <w:iCs/>
+          <w:lang w:val="en-GB"/>
+        </w:rPr>
+        <w:t>•</w:t>
+      </w:r>
+      <w:r>
+        <w:rPr>
+          <w:i/>
+          <w:iCs/>
+          <w:lang w:val="en-GB"/>
+        </w:rPr>
+        <w:tab/>
+        <w:t xml:space="preserve">Show the details of their passengers. </w:t>
+      </w:r>
+    </w:p>
+    <w:p>
+      <w:pPr>
+        <w:jc w:val="both"/>
+        <w:rPr>
+          <w:i/>
+          <w:iCs/>
+          <w:lang w:val="en-GB"/>
+        </w:rPr>
+      </w:pPr>
+      <w:r>
+        <w:rPr>
+          <w:i/>
+          <w:iCs/>
+          <w:lang w:val="en-GB"/>
+        </w:rPr>
+        <w:t>•</w:t>
+      </w:r>
+      <w:r>
+        <w:rPr>
+          <w:i/>
+          <w:iCs/>
+          <w:lang w:val="en-GB"/>
+        </w:rPr>
+        <w:tab/>
+        <w:t xml:space="preserve">Create a passenger and record the information related to that passenger. </w:t>
+      </w:r>
+    </w:p>
+    <w:p>
+      <w:pPr>
+        <w:jc w:val="both"/>
+        <w:rPr>
+          <w:i/>
+          <w:iCs/>
+          <w:lang w:val="en-GB"/>
+        </w:rPr>
+      </w:pPr>
+      <w:r>
+        <w:rPr>
+          <w:i/>
+          <w:iCs/>
+          <w:lang w:val="en-GB"/>
+        </w:rPr>
+        <w:t>•</w:t>
+      </w:r>
+      <w:r>
+        <w:rPr>
+          <w:i/>
+          <w:iCs/>
+          <w:lang w:val="en-GB"/>
+        </w:rPr>
+        <w:tab/>
+        <w:t xml:space="preserve">Update a passenger </w:t>
+      </w:r>
+      <w:proofErr w:type="gramStart"/>
+      <w:r>
+        <w:rPr>
+          <w:i/>
+          <w:iCs/>
+          <w:lang w:val="en-GB"/>
+        </w:rPr>
+        <w:t>as long as</w:t>
+      </w:r>
+      <w:proofErr w:type="gramEnd"/>
+      <w:r>
+        <w:rPr>
+          <w:i/>
+          <w:iCs/>
+          <w:lang w:val="en-GB"/>
+        </w:rPr>
+        <w:t xml:space="preserve"> it has not been published.</w:t>
       </w:r>
     </w:p>
     <w:p>
@@ -1944,22 +2081,22 @@
         <w:jc w:val="both"/>
       </w:pPr>
       <w:r>
-        <w:t xml:space="preserve">No tengo claro </w:t>
-      </w:r>
-      <w:r>
-        <w:t xml:space="preserve">cómo se gestionan exactamente los asientos de </w:t>
-      </w:r>
-      <w:r>
-        <w:t>la reserva,</w:t>
-      </w:r>
-      <w:r>
-        <w:t xml:space="preserve"> el tipo de dato (número, código…) que se registra</w:t>
-      </w:r>
-      <w:r>
-        <w:t xml:space="preserve"> ni el formato de este</w:t>
-      </w:r>
-      <w:r>
-        <w:t>.</w:t>
+        <w:t>Tal y como está el modelo de datos, no sé cómo se deben gestionar los pasajeros a la hora de hacer una reserva. Es decir, ¿Se pueden agregar los pasajeros por separado</w:t>
+      </w:r>
+      <w:r>
+        <w:t xml:space="preserve"> antes de</w:t>
+      </w:r>
+      <w:r>
+        <w:t xml:space="preserve"> </w:t>
+      </w:r>
+      <w:r>
+        <w:t>crear las reservas</w:t>
+      </w:r>
+      <w:r>
+        <w:t>?</w:t>
+      </w:r>
+      <w:r>
+        <w:t xml:space="preserve"> ¿O se deben crear los pasajeros tal cuales a la hora de realizar la reserva?</w:t>
       </w:r>
     </w:p>
     <w:p>
@@ -1970,11 +2107,21 @@
           <w:bCs/>
         </w:rPr>
       </w:pPr>
-      <w:r>
+    </w:p>
+    <w:p>
+      <w:pPr>
+        <w:jc w:val="both"/>
         <w:rPr>
           <w:b/>
           <w:bCs/>
         </w:rPr>
+      </w:pPr>
+      <w:r>
+        <w:rPr>
+          <w:b/>
+          <w:bCs/>
+        </w:rPr>
+        <w:lastRenderedPageBreak/>
         <w:t>Decisión Tomada:</w:t>
       </w:r>
     </w:p>
@@ -1983,9 +2130,9 @@
         <w:jc w:val="both"/>
       </w:pPr>
       <w:r>
-        <w:t xml:space="preserve">Mirando en el foro, me encontré con una estudiante que tuvo la misma duda que yo y que preguntó. Así, según el profesorado respondió en este </w:t>
-      </w:r>
-      <w:hyperlink r:id="rId17" w:history="1">
+        <w:t xml:space="preserve">Leyendo el foro, en un </w:t>
+      </w:r>
+      <w:hyperlink r:id="rId16" w:history="1">
         <w:r>
           <w:rPr>
             <w:rStyle w:val="Hipervnculo"/>
@@ -1994,530 +2141,16 @@
         </w:r>
       </w:hyperlink>
       <w:r>
-        <w:t xml:space="preserve"> (</w:t>
-      </w:r>
-      <w:hyperlink r:id="rId18" w:history="1">
-        <w:r>
-          <w:rPr>
-            <w:rStyle w:val="Hipervnculo"/>
-            <w:i/>
-            <w:iCs/>
-          </w:rPr>
-          <w:t>https://ev.us.es/webapps/discussionboard/do/message?action=list_messages&amp;course_id=_89154_1&amp;nav=discussion_board&amp;conf_id=_426211_1&amp;forum_id=_253522_1&amp;message_id=_460252_1</w:t>
-        </w:r>
-      </w:hyperlink>
-      <w:r>
-        <w:t xml:space="preserve">), </w:t>
-      </w:r>
-      <w:r>
-        <w:t>me di cuenta de que realmente no es una información necesaria para guardarla en la base de datos, por lo que decidí no incluirla durante la creación de la entidad</w:t>
-      </w:r>
-      <w:r>
-        <w:t>.</w:t>
-      </w:r>
-    </w:p>
-    <w:p>
-      <w:pPr>
-        <w:jc w:val="both"/>
-        <w:rPr>
-          <w:b/>
-          <w:bCs/>
-          <w:lang w:val="en-GB"/>
-        </w:rPr>
-      </w:pPr>
-      <w:proofErr w:type="spellStart"/>
-      <w:r>
-        <w:rPr>
-          <w:b/>
-          <w:bCs/>
-          <w:lang w:val="en-GB"/>
-        </w:rPr>
-        <w:lastRenderedPageBreak/>
-        <w:t>Requisito</w:t>
-      </w:r>
-      <w:proofErr w:type="spellEnd"/>
-      <w:r>
-        <w:rPr>
-          <w:b/>
-          <w:bCs/>
-          <w:lang w:val="en-GB"/>
-        </w:rPr>
-        <w:t xml:space="preserve"> </w:t>
-      </w:r>
-      <w:proofErr w:type="spellStart"/>
-      <w:r>
-        <w:rPr>
-          <w:b/>
-          <w:bCs/>
-          <w:lang w:val="en-GB"/>
-        </w:rPr>
-        <w:t>Analizado</w:t>
-      </w:r>
-      <w:proofErr w:type="spellEnd"/>
-      <w:r>
-        <w:rPr>
-          <w:b/>
-          <w:bCs/>
-          <w:lang w:val="en-GB"/>
-        </w:rPr>
-        <w:t xml:space="preserve"> </w:t>
-      </w:r>
-      <w:r>
-        <w:rPr>
-          <w:b/>
-          <w:bCs/>
-          <w:lang w:val="en-GB"/>
-        </w:rPr>
-        <w:t>3</w:t>
-      </w:r>
-      <w:r>
-        <w:rPr>
-          <w:b/>
-          <w:bCs/>
-          <w:lang w:val="en-GB"/>
-        </w:rPr>
-        <w:t>:</w:t>
-      </w:r>
-    </w:p>
-    <w:p>
-      <w:pPr>
-        <w:jc w:val="both"/>
-        <w:rPr>
-          <w:i/>
-          <w:iCs/>
-          <w:lang w:val="en-GB"/>
-        </w:rPr>
-      </w:pPr>
-      <w:r>
-        <w:rPr>
-          <w:i/>
-          <w:iCs/>
-          <w:lang w:val="en-GB"/>
-        </w:rPr>
-        <w:t>5)</w:t>
-      </w:r>
-      <w:r>
-        <w:rPr>
-          <w:i/>
-          <w:iCs/>
-          <w:lang w:val="en-GB"/>
-        </w:rPr>
-        <w:tab/>
-        <w:t xml:space="preserve">A passenger is an individual who takes a flight and he or she must be registered in the corresponding booking. The system must store the following data about </w:t>
-      </w:r>
-      <w:proofErr w:type="spellStart"/>
-      <w:r>
-        <w:rPr>
-          <w:i/>
-          <w:iCs/>
-          <w:lang w:val="en-GB"/>
-        </w:rPr>
-        <w:t>passen-gers</w:t>
-      </w:r>
-      <w:proofErr w:type="spellEnd"/>
-      <w:r>
-        <w:rPr>
-          <w:i/>
-          <w:iCs/>
-          <w:lang w:val="en-GB"/>
-        </w:rPr>
-        <w:t>: a full name (shorter than 256 characters), an email, a passport number (pattern “^[A-Z0-9]{6,9}$”), a date of birth, and, optionally, his or her special needs (shorter than 51 characters).</w:t>
-      </w:r>
-    </w:p>
-    <w:p>
-      <w:pPr>
-        <w:jc w:val="both"/>
-        <w:rPr>
-          <w:b/>
-          <w:bCs/>
-        </w:rPr>
-      </w:pPr>
-      <w:r>
-        <w:rPr>
-          <w:b/>
-          <w:bCs/>
-        </w:rPr>
-        <w:t>Conclusiones del Análisis:</w:t>
-      </w:r>
-    </w:p>
-    <w:p>
-      <w:pPr>
-        <w:jc w:val="both"/>
-      </w:pPr>
-      <w:r>
-        <w:t xml:space="preserve">No tengo claro si este pasajero </w:t>
-      </w:r>
-      <w:r>
-        <w:t>debe de ir de alguna forma unido a un cliente o si por el contrario son conceptos distintos.</w:t>
-      </w:r>
-      <w:r>
-        <w:t xml:space="preserve"> Además, no sé si la fecha del cumpleaños debe estar limitada en algún rango</w:t>
-      </w:r>
-      <w:r>
-        <w:t xml:space="preserve"> o</w:t>
-      </w:r>
-      <w:r>
-        <w:t xml:space="preserve"> en el pasado.</w:t>
-      </w:r>
-    </w:p>
-    <w:p>
-      <w:pPr>
-        <w:jc w:val="both"/>
-        <w:rPr>
-          <w:b/>
-          <w:bCs/>
-        </w:rPr>
-      </w:pPr>
-      <w:r>
-        <w:rPr>
-          <w:b/>
-          <w:bCs/>
-        </w:rPr>
-        <w:t>Decisión Tomada:</w:t>
-      </w:r>
-    </w:p>
-    <w:p>
-      <w:pPr>
-        <w:jc w:val="both"/>
-      </w:pPr>
-      <w:r>
-        <w:t xml:space="preserve">Por un lado, </w:t>
-      </w:r>
-      <w:r>
-        <w:t>la estudiante del hilo del requisito anterior preguntó la misma duda que yo</w:t>
-      </w:r>
-      <w:r>
-        <w:t xml:space="preserve"> y se le respondió que debía estar en el pasado. </w:t>
-      </w:r>
-    </w:p>
-    <w:p>
-      <w:pPr>
-        <w:jc w:val="both"/>
-      </w:pPr>
-      <w:r>
-        <w:t xml:space="preserve">Por otro lado, ese mismo hilo hace referencia a </w:t>
-      </w:r>
-      <w:hyperlink r:id="rId19" w:history="1">
-        <w:r>
-          <w:rPr>
-            <w:rStyle w:val="Hipervnculo"/>
-          </w:rPr>
-          <w:t>otro</w:t>
-        </w:r>
-      </w:hyperlink>
-      <w:r>
-        <w:t xml:space="preserve"> </w:t>
-      </w:r>
-      <w:r>
-        <w:t>(</w:t>
-      </w:r>
-      <w:hyperlink r:id="rId20" w:history="1">
-        <w:r>
-          <w:rPr>
-            <w:rStyle w:val="Hipervnculo"/>
-            <w:i/>
-            <w:iCs/>
-          </w:rPr>
-          <w:t>https://ev.us.es/webapps/discussionboard/do/message?action=list_messages&amp;course_id=_89154_1&amp;nav=discussion_board&amp;conf_id=_426211_1&amp;forum_id=_253522_1&amp;messag/e_id=_459526_1</w:t>
-        </w:r>
-      </w:hyperlink>
-      <w:r>
-        <w:t>)</w:t>
-      </w:r>
-      <w:r>
-        <w:t xml:space="preserve"> en el que se dijo que no debía haber un rango como tal. Finalmente, para la primera cuestión, </w:t>
-      </w:r>
-      <w:r>
-        <w:t xml:space="preserve">un </w:t>
-      </w:r>
-      <w:r>
-        <w:t>estudiante</w:t>
-      </w:r>
-      <w:r>
-        <w:t xml:space="preserve"> lo preguntó en este </w:t>
-      </w:r>
-      <w:hyperlink r:id="rId21" w:history="1">
-        <w:r>
-          <w:rPr>
-            <w:rStyle w:val="Hipervnculo"/>
-          </w:rPr>
-          <w:t>hilo</w:t>
-        </w:r>
-      </w:hyperlink>
-      <w:r>
-        <w:t xml:space="preserve"> (</w:t>
-      </w:r>
-      <w:hyperlink r:id="rId22" w:history="1">
-        <w:r>
-          <w:rPr>
-            <w:rStyle w:val="Hipervnculo"/>
-            <w:i/>
-            <w:iCs/>
-          </w:rPr>
-          <w:t>https://ev.us.es/webapps/discussionboard/do/message?action=list_messages&amp;course_id=_89154_1&amp;nav=discussion_board&amp;conf_id=_426211_1&amp;forum_id=_253522_1&amp;message_id=_461014_1</w:t>
-        </w:r>
-      </w:hyperlink>
-      <w:r>
-        <w:t xml:space="preserve">), y </w:t>
-      </w:r>
-      <w:r>
-        <w:t xml:space="preserve">me he dado cuenta de que realmente un “cliente” y un “pasajero” son dos conceptos distintos, de forma que un cliente puede tener más de una reserva y un pasajero puede estar en más de una </w:t>
-      </w:r>
-      <w:r>
-        <w:t>reserva, por lo que, para seguir las buenas prácticas de la asignatura, debo crear una entidad intermedia entre Booking y Passenger.</w:t>
-      </w:r>
-    </w:p>
-    <w:p>
-      <w:pPr>
-        <w:jc w:val="both"/>
-        <w:rPr>
-          <w:b/>
-          <w:bCs/>
-        </w:rPr>
-      </w:pPr>
-    </w:p>
-    <w:p>
-      <w:pPr>
-        <w:jc w:val="both"/>
-        <w:rPr>
-          <w:b/>
-          <w:bCs/>
-        </w:rPr>
-      </w:pPr>
-      <w:r>
-        <w:rPr>
-          <w:b/>
-          <w:bCs/>
-        </w:rPr>
-        <w:t>Requisito Analizado</w:t>
-      </w:r>
-      <w:r>
-        <w:rPr>
-          <w:b/>
-          <w:bCs/>
-        </w:rPr>
-        <w:t xml:space="preserve"> </w:t>
-      </w:r>
-      <w:r>
-        <w:rPr>
-          <w:b/>
-          <w:bCs/>
-        </w:rPr>
-        <w:t>4</w:t>
-      </w:r>
-      <w:r>
-        <w:rPr>
-          <w:b/>
-          <w:bCs/>
-        </w:rPr>
-        <w:t>:</w:t>
-      </w:r>
-    </w:p>
-    <w:p>
-      <w:pPr>
-        <w:jc w:val="both"/>
-        <w:rPr>
-          <w:i/>
-          <w:iCs/>
-        </w:rPr>
-      </w:pPr>
-      <w:r>
-        <w:rPr>
-          <w:i/>
-          <w:iCs/>
-        </w:rPr>
-        <w:t>16)</w:t>
-      </w:r>
-      <w:r>
-        <w:rPr>
-          <w:i/>
-          <w:iCs/>
-        </w:rPr>
-        <w:tab/>
-      </w:r>
-      <w:r>
-        <w:rPr>
-          <w:i/>
-          <w:iCs/>
-        </w:rPr>
-        <w:t xml:space="preserve">Produce a UML </w:t>
-      </w:r>
-      <w:proofErr w:type="spellStart"/>
-      <w:r>
-        <w:rPr>
-          <w:i/>
-          <w:iCs/>
-        </w:rPr>
-        <w:t>domain</w:t>
-      </w:r>
-      <w:proofErr w:type="spellEnd"/>
-      <w:r>
-        <w:rPr>
-          <w:i/>
-          <w:iCs/>
-        </w:rPr>
-        <w:t xml:space="preserve"> </w:t>
-      </w:r>
-      <w:proofErr w:type="spellStart"/>
-      <w:r>
-        <w:rPr>
-          <w:i/>
-          <w:iCs/>
-        </w:rPr>
-        <w:t>model</w:t>
-      </w:r>
-      <w:proofErr w:type="spellEnd"/>
-      <w:r>
-        <w:rPr>
-          <w:i/>
-          <w:iCs/>
-        </w:rPr>
-        <w:t xml:space="preserve"> </w:t>
-      </w:r>
-      <w:proofErr w:type="spellStart"/>
-      <w:r>
-        <w:rPr>
-          <w:i/>
-          <w:iCs/>
-        </w:rPr>
-        <w:t>regarding</w:t>
-      </w:r>
-      <w:proofErr w:type="spellEnd"/>
-      <w:r>
-        <w:rPr>
-          <w:i/>
-          <w:iCs/>
-        </w:rPr>
-        <w:t xml:space="preserve"> </w:t>
-      </w:r>
-      <w:proofErr w:type="spellStart"/>
-      <w:r>
-        <w:rPr>
-          <w:i/>
-          <w:iCs/>
-        </w:rPr>
-        <w:t>the</w:t>
-      </w:r>
-      <w:proofErr w:type="spellEnd"/>
-      <w:r>
-        <w:rPr>
-          <w:i/>
-          <w:iCs/>
-        </w:rPr>
-        <w:t xml:space="preserve"> </w:t>
-      </w:r>
-      <w:proofErr w:type="spellStart"/>
-      <w:r>
-        <w:rPr>
-          <w:i/>
-          <w:iCs/>
-        </w:rPr>
-        <w:t>information</w:t>
-      </w:r>
-      <w:proofErr w:type="spellEnd"/>
-      <w:r>
-        <w:rPr>
-          <w:i/>
-          <w:iCs/>
-        </w:rPr>
-        <w:t xml:space="preserve"> </w:t>
-      </w:r>
-      <w:proofErr w:type="spellStart"/>
-      <w:r>
-        <w:rPr>
-          <w:i/>
-          <w:iCs/>
-        </w:rPr>
-        <w:t>requirements</w:t>
-      </w:r>
-      <w:proofErr w:type="spellEnd"/>
-      <w:r>
-        <w:rPr>
-          <w:i/>
-          <w:iCs/>
-        </w:rPr>
-        <w:t>.</w:t>
-      </w:r>
-    </w:p>
-    <w:p>
-      <w:pPr>
-        <w:jc w:val="both"/>
-        <w:rPr>
-          <w:b/>
-          <w:bCs/>
-        </w:rPr>
-      </w:pPr>
-      <w:r>
-        <w:rPr>
-          <w:b/>
-          <w:bCs/>
-        </w:rPr>
-        <w:t>Conclusiones del Análisis:</w:t>
-      </w:r>
-    </w:p>
-    <w:p>
-      <w:pPr>
-        <w:jc w:val="both"/>
-      </w:pPr>
-      <w:r>
-        <w:t>No sé exactamente si en ese modelo de dominio se incluye, además de mis entidades creadas como parte de mis requisitos de información individuales, las entidades pertenecientes a l</w:t>
-      </w:r>
-      <w:r>
-        <w:t>os requisitos de información grupales y/o de los otros miembros del grupo.</w:t>
-      </w:r>
-    </w:p>
-    <w:p>
-      <w:pPr>
-        <w:jc w:val="both"/>
-        <w:rPr>
-          <w:b/>
-          <w:bCs/>
-        </w:rPr>
-      </w:pPr>
-      <w:r>
-        <w:rPr>
-          <w:b/>
-          <w:bCs/>
-        </w:rPr>
-        <w:t>Decisión Tomada:</w:t>
-      </w:r>
-    </w:p>
-    <w:p>
-      <w:pPr>
-        <w:jc w:val="both"/>
-      </w:pPr>
-      <w:r>
-        <w:t xml:space="preserve">Mirando en el foro, me encontré con una estudiante que tuvo la misma duda que yo y que preguntó. Así, según </w:t>
-      </w:r>
-      <w:r>
-        <w:t xml:space="preserve">el profesorado respondió en este </w:t>
-      </w:r>
-      <w:hyperlink r:id="rId23" w:history="1">
-        <w:r>
-          <w:rPr>
-            <w:rStyle w:val="Hipervnculo"/>
-          </w:rPr>
-          <w:t>hilo</w:t>
-        </w:r>
-      </w:hyperlink>
-      <w:r>
-        <w:t xml:space="preserve"> (</w:t>
-      </w:r>
-      <w:hyperlink r:id="rId24" w:history="1">
-        <w:r>
-          <w:rPr>
-            <w:rStyle w:val="Hipervnculo"/>
-            <w:i/>
-            <w:iCs/>
-          </w:rPr>
-          <w:t>https://ev.us.es/webapps/discussionboard/do/message?action=list_messages&amp;course_id=_89154_1&amp;nav=discussion_board&amp;conf_id=_426211_1&amp;forum_id=_253522_1&amp;message_id=_460169_1</w:t>
-        </w:r>
-      </w:hyperlink>
-      <w:r>
-        <w:t xml:space="preserve">), </w:t>
-      </w:r>
-      <w:r>
-        <w:t>tomé la decisión de crear mi modelo de dominio de mis entidades separado del modelo de dominio grupal e individual del resto de mis compañeros.</w:t>
+        <w:t xml:space="preserve">, </w:t>
+      </w:r>
+      <w:r>
+        <w:t xml:space="preserve">me encontré que </w:t>
+      </w:r>
+      <w:r>
+        <w:t>justamente otro estudiante tuvo la misma duda que yo.</w:t>
+      </w:r>
+      <w:r>
+        <w:t xml:space="preserve"> Ante la respuesta, entendí que lo que debo hacer es separar la creación de pasajeros de la creación de reservas.</w:t>
       </w:r>
       <w:r>
         <w:br w:type="page"/>
@@ -2527,7 +2160,7 @@
       <w:pPr>
         <w:pStyle w:val="Ttulo1"/>
       </w:pPr>
-      <w:bookmarkStart w:id="5" w:name="_Toc190858113"/>
+      <w:bookmarkStart w:id="5" w:name="_Toc194575784"/>
       <w:r>
         <w:lastRenderedPageBreak/>
         <w:t>5</w:t>
@@ -2545,7 +2178,7 @@
         <w:jc w:val="both"/>
       </w:pPr>
       <w:r>
-        <w:t>Esta entrega ha resultado ser considerablemente más compleja que la anterior. Durante el análisis de requisitos, he empezado a darme cuenta de que algunos de ellos son más difíciles de entender por completo. La ambigüedad y las múltiples interpretaciones han planteado desafíos que requieren un análisis más detallado y minucioso.</w:t>
+        <w:t>Esta entrega ha resultado ser algo menos compleja de comprender en comparación con la segunda, ya que los requisitos se expusieron de manera clara y detallada, especificando las acciones que debían implementarse en los distintos servicios. Sin embargo, he podido notar que las dudas que surgieron durante el proceso estuvieron relacionadas con cuestiones más concretas y específicas que emergieron al momento de llevar a cabo el desarrollo de los requisitos.</w:t>
       </w:r>
     </w:p>
     <w:p>
@@ -2553,16 +2186,9 @@
         <w:jc w:val="both"/>
       </w:pPr>
       <w:r>
-        <w:t>Además, he comenzado a ver la gran importancia del foro como una herramienta clave para la comunicación y la colaboración. A través del foro, he podido aclarar dudas, intercambiar ideas y recibir retroalimentación valiosa de mis profesores</w:t>
-      </w:r>
-      <w:r>
-        <w:t xml:space="preserve">, siendo </w:t>
-      </w:r>
-      <w:r>
-        <w:t>fundamental para avanzar en la comprensión de los requisitos y asegurar que todos estemos alineados con los objetivos del proyecto. En resumen, esta entrega ha sido una experiencia de aprendizaje significativa que resalta la necesidad de una comunicación efectiva y una colaboración constante.</w:t>
-      </w:r>
-    </w:p>
-    <w:p/>
+        <w:t>Este hecho refleja un avance en mi capacidad para interpretar y entender los requerimientos de forma más eficiente y precisa, lo cual considero un progreso positivo. No obstante, es importante reconocer que las ambigüedades son inevitables en ciertos casos, y será siempre necesario recurrir a una comunicación proactiva con el cliente para resolver dichas incertidumbres. De esta manera, se garantizará que los requisitos sean plenamente comprendidos y satisfechos, cumpliendo así con las expectativas y necesidades establecidas.</w:t>
+      </w:r>
+    </w:p>
     <w:p>
       <w:r>
         <w:br w:type="page"/>
@@ -2572,7 +2198,7 @@
       <w:pPr>
         <w:pStyle w:val="Ttulo1"/>
       </w:pPr>
-      <w:bookmarkStart w:id="6" w:name="_Toc190858114"/>
+      <w:bookmarkStart w:id="6" w:name="_Toc194575785"/>
       <w:r>
         <w:lastRenderedPageBreak/>
         <w:t>6</w:t>
@@ -2598,7 +2224,7 @@
           <w:iCs/>
         </w:rPr>
       </w:pPr>
-      <w:hyperlink r:id="rId25" w:history="1">
+      <w:hyperlink r:id="rId17" w:history="1">
         <w:r>
           <w:rPr>
             <w:rStyle w:val="Hipervnculo"/>
@@ -2653,7 +2279,7 @@
       </w:r>
     </w:p>
     <w:sectPr>
-      <w:footerReference w:type="default" r:id="rId26"/>
+      <w:footerReference w:type="default" r:id="rId18"/>
       <w:pgSz w:w="11906" w:h="16838"/>
       <w:pgMar w:top="1417" w:right="1701" w:bottom="1417" w:left="1701" w:header="708" w:footer="708" w:gutter="0"/>
       <w:pgNumType w:start="0"/>
@@ -3598,7 +3224,7 @@
   <w:style w:type="paragraph" w:default="1" w:styleId="Normal">
     <w:name w:val="Normal"/>
     <w:qFormat/>
-    <w:rsid w:val="00C04D08"/>
+    <w:rsid w:val="00161746"/>
   </w:style>
   <w:style w:type="paragraph" w:styleId="Ttulo1">
     <w:name w:val="heading 1"/>

</xml_diff>

<commit_message>
Revisión documentación Student 2
</commit_message>
<xml_diff>
--- a/reports/Student #2/InformeAnálisisIndividualD02_Student#2.docx
+++ b/reports/Student #2/InformeAnálisisIndividualD02_Student#2.docx
@@ -29,7 +29,7 @@
           <w:sz w:val="56"/>
           <w:szCs w:val="56"/>
         </w:rPr>
-        <w:t>3</w:t>
+        <w:t>2</w:t>
       </w:r>
     </w:p>
     <w:p>
@@ -144,8 +144,18 @@
         <w:r>
           <w:rPr>
             <w:rStyle w:val="Hipervnculo"/>
+            <w:i/>
+            <w:iCs/>
           </w:rPr>
-          <w:t>Acme-ANS</w:t>
+          <w:t>Acme-ANS-D0</w:t>
+        </w:r>
+        <w:r>
+          <w:rPr>
+            <w:rStyle w:val="Hipervnculo"/>
+            <w:i/>
+            <w:iCs/>
+          </w:rPr>
+          <w:t>2</w:t>
         </w:r>
       </w:hyperlink>
     </w:p>
@@ -161,7 +171,7 @@
           <w:i/>
           <w:iCs/>
         </w:rPr>
-        <w:t>https://github.com/ASoult10/Acme-ANS</w:t>
+        <w:t>https://github.com/ASoult10/Acme-ANS-D02</w:t>
       </w:r>
       <w:r>
         <w:t>)</w:t>
@@ -257,50 +267,26 @@
         <w:rPr>
           <w:rStyle w:val="Textoennegrita"/>
         </w:rPr>
-        <w:t xml:space="preserve">Enrique </w:t>
-      </w:r>
-      <w:proofErr w:type="spellStart"/>
+        <w:t>Enrique Nicol</w:t>
+      </w:r>
       <w:r>
         <w:rPr>
           <w:rStyle w:val="Textoennegrita"/>
         </w:rPr>
-        <w:t>Nicol</w:t>
+        <w:t xml:space="preserve">ae </w:t>
       </w:r>
       <w:r>
         <w:rPr>
           <w:rStyle w:val="Textoennegrita"/>
         </w:rPr>
-        <w:t>ae</w:t>
-      </w:r>
-      <w:proofErr w:type="spellEnd"/>
+        <w:t xml:space="preserve">Barac </w:t>
+      </w:r>
       <w:r>
         <w:rPr>
           <w:rStyle w:val="Textoennegrita"/>
         </w:rPr>
-        <w:t xml:space="preserve"> </w:t>
-      </w:r>
-      <w:proofErr w:type="spellStart"/>
-      <w:r>
-        <w:rPr>
-          <w:rStyle w:val="Textoennegrita"/>
-        </w:rPr>
-        <w:t>Barac</w:t>
-      </w:r>
-      <w:proofErr w:type="spellEnd"/>
-      <w:r>
-        <w:rPr>
-          <w:rStyle w:val="Textoennegrita"/>
-        </w:rPr>
-        <w:t xml:space="preserve"> </w:t>
-      </w:r>
-      <w:proofErr w:type="spellStart"/>
-      <w:r>
-        <w:rPr>
-          <w:rStyle w:val="Textoennegrita"/>
-        </w:rPr>
         <w:t>Ploae</w:t>
       </w:r>
-      <w:proofErr w:type="spellEnd"/>
       <w:r>
         <w:rPr>
           <w:rStyle w:val="Textoennegrita"/>
@@ -431,7 +417,7 @@
           <w:sz w:val="22"/>
           <w:szCs w:val="22"/>
         </w:rPr>
-        <w:t>03</w:t>
+        <w:t>12</w:t>
       </w:r>
       <w:r>
         <w:rPr>
@@ -455,7 +441,7 @@
           <w:sz w:val="22"/>
           <w:szCs w:val="22"/>
         </w:rPr>
-        <w:t>4</w:t>
+        <w:t>3</w:t>
       </w:r>
       <w:r>
         <w:rPr>
@@ -477,7 +463,7 @@
       <w:pPr>
         <w:pStyle w:val="Ttulo1"/>
       </w:pPr>
-      <w:bookmarkStart w:id="0" w:name="_Toc194575779"/>
+      <w:bookmarkStart w:id="0" w:name="_Toc190858108"/>
       <w:r>
         <w:lastRenderedPageBreak/>
         <w:t>Tabla de contenidos</w:t>
@@ -523,7 +509,7 @@
           <w:r>
             <w:fldChar w:fldCharType="separate"/>
           </w:r>
-          <w:hyperlink w:anchor="_Toc194575779" w:history="1">
+          <w:hyperlink w:anchor="_Toc190858108" w:history="1">
             <w:r>
               <w:rPr>
                 <w:rStyle w:val="Hipervnculo"/>
@@ -550,7 +536,7 @@
                 <w:noProof/>
                 <w:webHidden/>
               </w:rPr>
-              <w:instrText xml:space="preserve"> PAGEREF _Toc194575779 \h </w:instrText>
+              <w:instrText xml:space="preserve"> PAGEREF _Toc190858108 \h </w:instrText>
             </w:r>
             <w:r>
               <w:rPr>
@@ -595,27 +581,13 @@
               <w:lang w:eastAsia="es-ES"/>
             </w:rPr>
           </w:pPr>
-          <w:hyperlink w:anchor="_Toc194575780" w:history="1">
+          <w:hyperlink w:anchor="_Toc190858109" w:history="1">
             <w:r>
               <w:rPr>
                 <w:rStyle w:val="Hipervnculo"/>
                 <w:noProof/>
               </w:rPr>
-              <w:t>1. Resumen Ejec</w:t>
-            </w:r>
-            <w:r>
-              <w:rPr>
-                <w:rStyle w:val="Hipervnculo"/>
-                <w:noProof/>
-              </w:rPr>
-              <w:t>u</w:t>
-            </w:r>
-            <w:r>
-              <w:rPr>
-                <w:rStyle w:val="Hipervnculo"/>
-                <w:noProof/>
-              </w:rPr>
-              <w:t>tivo</w:t>
+              <w:t>1. Resumen Ejecutivo</w:t>
             </w:r>
             <w:r>
               <w:rPr>
@@ -636,7 +608,7 @@
                 <w:noProof/>
                 <w:webHidden/>
               </w:rPr>
-              <w:instrText xml:space="preserve"> PAGEREF _Toc194575780 \h </w:instrText>
+              <w:instrText xml:space="preserve"> PAGEREF _Toc190858109 \h </w:instrText>
             </w:r>
             <w:r>
               <w:rPr>
@@ -681,7 +653,7 @@
               <w:lang w:eastAsia="es-ES"/>
             </w:rPr>
           </w:pPr>
-          <w:hyperlink w:anchor="_Toc194575781" w:history="1">
+          <w:hyperlink w:anchor="_Toc190858110" w:history="1">
             <w:r>
               <w:rPr>
                 <w:rStyle w:val="Hipervnculo"/>
@@ -708,7 +680,7 @@
                 <w:noProof/>
                 <w:webHidden/>
               </w:rPr>
-              <w:instrText xml:space="preserve"> PAGEREF _Toc194575781 \h </w:instrText>
+              <w:instrText xml:space="preserve"> PAGEREF _Toc190858110 \h </w:instrText>
             </w:r>
             <w:r>
               <w:rPr>
@@ -753,7 +725,7 @@
               <w:lang w:eastAsia="es-ES"/>
             </w:rPr>
           </w:pPr>
-          <w:hyperlink w:anchor="_Toc194575782" w:history="1">
+          <w:hyperlink w:anchor="_Toc190858111" w:history="1">
             <w:r>
               <w:rPr>
                 <w:rStyle w:val="Hipervnculo"/>
@@ -780,7 +752,7 @@
                 <w:noProof/>
                 <w:webHidden/>
               </w:rPr>
-              <w:instrText xml:space="preserve"> PAGEREF _Toc194575782 \h </w:instrText>
+              <w:instrText xml:space="preserve"> PAGEREF _Toc190858111 \h </w:instrText>
             </w:r>
             <w:r>
               <w:rPr>
@@ -825,7 +797,7 @@
               <w:lang w:eastAsia="es-ES"/>
             </w:rPr>
           </w:pPr>
-          <w:hyperlink w:anchor="_Toc194575783" w:history="1">
+          <w:hyperlink w:anchor="_Toc190858112" w:history="1">
             <w:r>
               <w:rPr>
                 <w:rStyle w:val="Hipervnculo"/>
@@ -852,7 +824,7 @@
                 <w:noProof/>
                 <w:webHidden/>
               </w:rPr>
-              <w:instrText xml:space="preserve"> PAGEREF _Toc194575783 \h </w:instrText>
+              <w:instrText xml:space="preserve"> PAGEREF _Toc190858112 \h </w:instrText>
             </w:r>
             <w:r>
               <w:rPr>
@@ -897,7 +869,7 @@
               <w:lang w:eastAsia="es-ES"/>
             </w:rPr>
           </w:pPr>
-          <w:hyperlink w:anchor="_Toc194575784" w:history="1">
+          <w:hyperlink w:anchor="_Toc190858113" w:history="1">
             <w:r>
               <w:rPr>
                 <w:rStyle w:val="Hipervnculo"/>
@@ -924,7 +896,7 @@
                 <w:noProof/>
                 <w:webHidden/>
               </w:rPr>
-              <w:instrText xml:space="preserve"> PAGEREF _Toc194575784 \h </w:instrText>
+              <w:instrText xml:space="preserve"> PAGEREF _Toc190858113 \h </w:instrText>
             </w:r>
             <w:r>
               <w:rPr>
@@ -944,7 +916,7 @@
                 <w:noProof/>
                 <w:webHidden/>
               </w:rPr>
-              <w:t>7</w:t>
+              <w:t>6</w:t>
             </w:r>
             <w:r>
               <w:rPr>
@@ -969,7 +941,7 @@
               <w:lang w:eastAsia="es-ES"/>
             </w:rPr>
           </w:pPr>
-          <w:hyperlink w:anchor="_Toc194575785" w:history="1">
+          <w:hyperlink w:anchor="_Toc190858114" w:history="1">
             <w:r>
               <w:rPr>
                 <w:rStyle w:val="Hipervnculo"/>
@@ -996,7 +968,7 @@
                 <w:noProof/>
                 <w:webHidden/>
               </w:rPr>
-              <w:instrText xml:space="preserve"> PAGEREF _Toc194575785 \h </w:instrText>
+              <w:instrText xml:space="preserve"> PAGEREF _Toc190858114 \h </w:instrText>
             </w:r>
             <w:r>
               <w:rPr>
@@ -1016,7 +988,7 @@
                 <w:noProof/>
                 <w:webHidden/>
               </w:rPr>
-              <w:t>8</w:t>
+              <w:t>7</w:t>
             </w:r>
             <w:r>
               <w:rPr>
@@ -1049,7 +1021,7 @@
       <w:pPr>
         <w:pStyle w:val="Ttulo1"/>
       </w:pPr>
-      <w:bookmarkStart w:id="1" w:name="_Toc194575780"/>
+      <w:bookmarkStart w:id="1" w:name="_Toc190858109"/>
       <w:r>
         <w:lastRenderedPageBreak/>
         <w:t xml:space="preserve">1. </w:t>
@@ -1060,6 +1032,9 @@
       <w:bookmarkEnd w:id="1"/>
     </w:p>
     <w:p>
+      <w:pPr>
+        <w:jc w:val="both"/>
+      </w:pPr>
       <w:r>
         <w:t>El presente informe de análisis tiene como objetivo proporcionar una evaluación detallada y estructurada de los requisitos específicos</w:t>
       </w:r>
@@ -1067,33 +1042,17 @@
         <w:t xml:space="preserve"> individuales</w:t>
       </w:r>
       <w:r>
-        <w:t xml:space="preserve"> del proyecto de Acme </w:t>
-      </w:r>
-      <w:proofErr w:type="spellStart"/>
-      <w:r>
-        <w:t>AirNav</w:t>
-      </w:r>
-      <w:proofErr w:type="spellEnd"/>
+        <w:t xml:space="preserve"> del proyecto de Acme AirNav Solutions que requieren un análisis minucioso. A través de este informe, se documentarán los registros de análisis necesarios para identificar y corregir cualquier </w:t>
+      </w:r>
+      <w:r>
+        <w:t>ambigüedad</w:t>
+      </w:r>
+      <w:r>
+        <w:t xml:space="preserve"> o área de mejora en los requisitos</w:t>
+      </w:r>
       <w:r>
         <w:t xml:space="preserve"> </w:t>
       </w:r>
-      <w:proofErr w:type="spellStart"/>
-      <w:r>
-        <w:t>Solutions</w:t>
-      </w:r>
-      <w:proofErr w:type="spellEnd"/>
-      <w:r>
-        <w:t xml:space="preserve"> que requieren un análisis minucioso. A través de este informe, se documentarán los registros de análisis necesarios para identificar y corregir cualquier </w:t>
-      </w:r>
-      <w:r>
-        <w:t>ambigüedad</w:t>
-      </w:r>
-      <w:r>
-        <w:t xml:space="preserve"> o área de mejora en los requisitos</w:t>
-      </w:r>
-      <w:r>
-        <w:t xml:space="preserve"> </w:t>
-      </w:r>
       <w:r>
         <w:t>mencionados</w:t>
       </w:r>
@@ -1105,29 +1064,19 @@
       </w:r>
     </w:p>
     <w:p>
+      <w:pPr>
+        <w:jc w:val="both"/>
+      </w:pPr>
       <w:r>
         <w:t>El contenido se organiza de forma que se listen solo los requisitos que requieren de un análisis adicional, incluyendo una copia literal del requisito seguida de los resultados del análisis y la decisión escogida, además de un enlace si se ha hecho uso del foro para preguntar al profesorado sobre ello.</w:t>
       </w:r>
     </w:p>
     <w:p>
-      <w:r>
-        <w:t xml:space="preserve">Con esta estructura, el informe busca garantizar una evaluación exhaustiva y precisa de los requisitos del proyecto, contribuyendo así a la mejora continua y al éxito final de Acme </w:t>
-      </w:r>
-      <w:proofErr w:type="spellStart"/>
-      <w:r>
-        <w:t>AirNav</w:t>
-      </w:r>
-      <w:proofErr w:type="spellEnd"/>
-      <w:r>
-        <w:t xml:space="preserve"> </w:t>
-      </w:r>
-      <w:proofErr w:type="spellStart"/>
-      <w:r>
-        <w:t>Solutions</w:t>
-      </w:r>
-      <w:proofErr w:type="spellEnd"/>
-      <w:r>
-        <w:t>.</w:t>
+      <w:pPr>
+        <w:jc w:val="both"/>
+      </w:pPr>
+      <w:r>
+        <w:t>Con esta estructura, el informe busca garantizar una evaluación exhaustiva y precisa de los requisitos del proyecto, contribuyendo así a la mejora continua y al éxito final de Acme AirNav Solutions.</w:t>
       </w:r>
     </w:p>
     <w:p>
@@ -1139,7 +1088,7 @@
       <w:pPr>
         <w:pStyle w:val="Ttulo1"/>
       </w:pPr>
-      <w:bookmarkStart w:id="2" w:name="_Toc194575781"/>
+      <w:bookmarkStart w:id="2" w:name="_Toc190858110"/>
       <w:r>
         <w:lastRenderedPageBreak/>
         <w:t xml:space="preserve">2. </w:t>
@@ -1316,13 +1265,13 @@
               <w:jc w:val="center"/>
             </w:pPr>
             <w:r>
-              <w:t>20</w:t>
+              <w:t>26</w:t>
             </w:r>
             <w:r>
               <w:t>/0</w:t>
             </w:r>
             <w:r>
-              <w:t>3</w:t>
+              <w:t>2</w:t>
             </w:r>
             <w:r>
               <w:t>/2025</w:t>
@@ -1355,7 +1304,16 @@
               <w:jc w:val="center"/>
             </w:pPr>
             <w:r>
-              <w:t>Inicialización con introducción y preparación de entrega 3</w:t>
+              <w:t xml:space="preserve">Inicialización del documento con </w:t>
+            </w:r>
+            <w:r>
+              <w:t xml:space="preserve">los </w:t>
+            </w:r>
+            <w:r>
+              <w:t>requisitos analizados</w:t>
+            </w:r>
+            <w:r>
+              <w:t>, además de la realización de introducción y resumen ejecutivo</w:t>
             </w:r>
           </w:p>
         </w:tc>
@@ -1373,13 +1331,13 @@
               <w:jc w:val="center"/>
             </w:pPr>
             <w:r>
-              <w:t>03</w:t>
+              <w:t>07</w:t>
             </w:r>
             <w:r>
               <w:t>/0</w:t>
             </w:r>
             <w:r>
-              <w:t>4</w:t>
+              <w:t>2</w:t>
             </w:r>
             <w:r>
               <w:t>/2025</w:t>
@@ -1395,7 +1353,7 @@
               <w:jc w:val="center"/>
             </w:pPr>
             <w:r>
-              <w:t>2.0</w:t>
+              <w:t>1.5</w:t>
             </w:r>
           </w:p>
         </w:tc>
@@ -1408,10 +1366,98 @@
               <w:jc w:val="center"/>
             </w:pPr>
             <w:r>
-              <w:t>Resolución de dudas, r</w:t>
-            </w:r>
-            <w:r>
-              <w:t>ealización de conclusiones y fin del documento</w:t>
+              <w:t>Resolución de 3 primeros requisitos analizados</w:t>
+            </w:r>
+          </w:p>
+        </w:tc>
+      </w:tr>
+      <w:tr>
+        <w:trPr>
+          <w:trHeight w:val="260"/>
+        </w:trPr>
+        <w:tc>
+          <w:tcPr>
+            <w:tcW w:w="1560" w:type="dxa"/>
+          </w:tcPr>
+          <w:p>
+            <w:pPr>
+              <w:jc w:val="center"/>
+            </w:pPr>
+            <w:r>
+              <w:t>11</w:t>
+            </w:r>
+            <w:r>
+              <w:t>/03/2025</w:t>
+            </w:r>
+          </w:p>
+        </w:tc>
+        <w:tc>
+          <w:tcPr>
+            <w:tcW w:w="1260" w:type="dxa"/>
+          </w:tcPr>
+          <w:p>
+            <w:pPr>
+              <w:jc w:val="center"/>
+            </w:pPr>
+            <w:r>
+              <w:t>1.6</w:t>
+            </w:r>
+          </w:p>
+        </w:tc>
+        <w:tc>
+          <w:tcPr>
+            <w:tcW w:w="5980" w:type="dxa"/>
+          </w:tcPr>
+          <w:p>
+            <w:pPr>
+              <w:jc w:val="center"/>
+            </w:pPr>
+            <w:r>
+              <w:t>Resolución de último requisito</w:t>
+            </w:r>
+          </w:p>
+        </w:tc>
+      </w:tr>
+      <w:tr>
+        <w:trPr>
+          <w:trHeight w:val="260"/>
+        </w:trPr>
+        <w:tc>
+          <w:tcPr>
+            <w:tcW w:w="1560" w:type="dxa"/>
+          </w:tcPr>
+          <w:p>
+            <w:pPr>
+              <w:jc w:val="center"/>
+            </w:pPr>
+            <w:r>
+              <w:t>12/03/2025</w:t>
+            </w:r>
+          </w:p>
+        </w:tc>
+        <w:tc>
+          <w:tcPr>
+            <w:tcW w:w="1260" w:type="dxa"/>
+          </w:tcPr>
+          <w:p>
+            <w:pPr>
+              <w:jc w:val="center"/>
+            </w:pPr>
+            <w:r>
+              <w:t>2.0</w:t>
+            </w:r>
+          </w:p>
+        </w:tc>
+        <w:tc>
+          <w:tcPr>
+            <w:tcW w:w="5980" w:type="dxa"/>
+          </w:tcPr>
+          <w:p>
+            <w:pPr>
+              <w:jc w:val="center"/>
+            </w:pPr>
+            <w:r>
+              <w:t>Finalización definitiva del documento</w:t>
             </w:r>
           </w:p>
         </w:tc>
@@ -1428,7 +1474,7 @@
       <w:pPr>
         <w:pStyle w:val="Ttulo1"/>
       </w:pPr>
-      <w:bookmarkStart w:id="3" w:name="_Toc194575782"/>
+      <w:bookmarkStart w:id="3" w:name="_Toc190858111"/>
       <w:r>
         <w:lastRenderedPageBreak/>
         <w:t xml:space="preserve">3. </w:t>
@@ -1443,40 +1489,11 @@
         <w:jc w:val="both"/>
       </w:pPr>
       <w:r>
-        <w:t xml:space="preserve">Soy Alejandro Soult Toscano, Manager, </w:t>
-      </w:r>
-      <w:proofErr w:type="spellStart"/>
-      <w:r>
-        <w:t>Developer</w:t>
-      </w:r>
-      <w:proofErr w:type="spellEnd"/>
-      <w:r>
-        <w:t xml:space="preserve"> y </w:t>
-      </w:r>
-      <w:proofErr w:type="spellStart"/>
-      <w:r>
-        <w:t>Tester</w:t>
-      </w:r>
-      <w:proofErr w:type="spellEnd"/>
-      <w:r>
-        <w:t xml:space="preserve"> del grupo C1.010. Junto a mis compañeros, me encuentro en </w:t>
-      </w:r>
-      <w:r>
-        <w:t xml:space="preserve">la fase inicial del proyecto de Acme </w:t>
-      </w:r>
-      <w:proofErr w:type="spellStart"/>
-      <w:r>
-        <w:t>AirNav</w:t>
-      </w:r>
-      <w:proofErr w:type="spellEnd"/>
-      <w:r>
-        <w:t xml:space="preserve"> </w:t>
-      </w:r>
-      <w:proofErr w:type="spellStart"/>
-      <w:r>
-        <w:t>Solutions</w:t>
-      </w:r>
-      <w:proofErr w:type="spellEnd"/>
+        <w:t xml:space="preserve">Soy Alejandro Soult Toscano, Manager, Developer y Tester del grupo C1.010. Junto a mis compañeros, me encuentro en </w:t>
+      </w:r>
+      <w:r>
+        <w:t>la fase inicial del proyecto de Acme AirNav Solutions</w:t>
+      </w:r>
       <w:r>
         <w:t xml:space="preserve">, </w:t>
       </w:r>
@@ -1495,10 +1512,37 @@
         <w:jc w:val="both"/>
       </w:pPr>
       <w:r>
-        <w:t>Me encuentro</w:t>
-      </w:r>
-      <w:r>
-        <w:t xml:space="preserve"> en una entrega clave del proyecto, en la cual se solicitan características esenciales que definirán gran parte del producto final. Por esta razón, es fundamental que no existan ambigüedades en los requisitos y que estas se detecten lo antes posible. La claridad es crucial para evitar pérdidas de tiempo innecesarias corrigiendo y ajustando aspectos que podrían haberse previsto desde el principio. Esta fase es especialmente compleja y densa, por lo que requiere una comprensión sólida y detallada de todas las expectativas, permitiéndonos avanzar con seguridad y eficiencia hacia el cumplimiento de los objetivos.</w:t>
+        <w:t xml:space="preserve">En esta segunda entrega, </w:t>
+      </w:r>
+      <w:r>
+        <w:t>me</w:t>
+      </w:r>
+      <w:r>
+        <w:t xml:space="preserve"> adentrar</w:t>
+      </w:r>
+      <w:r>
+        <w:t>é</w:t>
+      </w:r>
+      <w:r>
+        <w:t xml:space="preserve"> más profundamente en la creación de entidades y </w:t>
+      </w:r>
+      <w:r>
+        <w:t>testing informal con la creación de entidades para la aplicación</w:t>
+      </w:r>
+      <w:r>
+        <w:t xml:space="preserve">. </w:t>
+      </w:r>
+      <w:r>
+        <w:t>También voy</w:t>
+      </w:r>
+      <w:r>
+        <w:t xml:space="preserve"> a comenzar a </w:t>
+      </w:r>
+      <w:r>
+        <w:t>emplear</w:t>
+      </w:r>
+      <w:r>
+        <w:t xml:space="preserve"> la metodología vista en la asignatura para asegurarnos de que se cumplan los requisitos establecidos. Esta etapa es crucial, ya que nos permitirá definir con mayor precisión los componentes esenciales del proyecto y establecer una base sólida para el desarrollo futuro.</w:t>
       </w:r>
     </w:p>
     <w:p>
@@ -1506,31 +1550,13 @@
         <w:jc w:val="both"/>
       </w:pPr>
       <w:r>
-        <w:t xml:space="preserve">Este documento se centra en los resultados obtenidos a partir de la </w:t>
-      </w:r>
-      <w:proofErr w:type="spellStart"/>
-      <w:r>
-        <w:t>elicitatión</w:t>
-      </w:r>
-      <w:proofErr w:type="spellEnd"/>
-      <w:r>
-        <w:t xml:space="preserve"> y la comprensión de los requisitos del proyecto Acme </w:t>
-      </w:r>
-      <w:proofErr w:type="spellStart"/>
-      <w:r>
-        <w:t>AirNav</w:t>
-      </w:r>
-      <w:proofErr w:type="spellEnd"/>
-      <w:r>
-        <w:t xml:space="preserve"> </w:t>
-      </w:r>
-      <w:proofErr w:type="spellStart"/>
-      <w:r>
-        <w:t>Solutions</w:t>
-      </w:r>
-      <w:proofErr w:type="spellEnd"/>
-      <w:r>
-        <w:t>. A lo largo de este proceso, he identificado y clarificado las necesidades y expectativas de</w:t>
+        <w:t>Este documento se centra en los resultados obtenidos a partir de la elicitati</w:t>
+      </w:r>
+      <w:r>
+        <w:t>ó</w:t>
+      </w:r>
+      <w:r>
+        <w:t>n y la comprensión de los requisitos del proyecto Acme AirNav Solutions. A lo largo de este proceso, he identificado y clarificado las necesidades y expectativas de</w:t>
       </w:r>
       <w:r>
         <w:t>l</w:t>
@@ -1551,7 +1577,13 @@
         <w:t xml:space="preserve"> tomado decisiones fundamentales en aquellos casos en los que los requisitos eran ambiguos o difíciles de interpretar. Estas decisiones han sido cuidadosamente documentadas </w:t>
       </w:r>
       <w:r>
-        <w:t>garantizar la alineación de lo que quiere el profesorado y lo que se va a realizar</w:t>
+        <w:t xml:space="preserve">garantizar la alineación de lo que quiere el </w:t>
+      </w:r>
+      <w:r>
+        <w:t>profesorado</w:t>
+      </w:r>
+      <w:r>
+        <w:t xml:space="preserve"> y lo que se va a realizar</w:t>
       </w:r>
       <w:r>
         <w:t>. A través de este análisis exhaustivo, buscamos garantizar que el producto final cumpla con los estándares de calidad esperados y satisfaga plenamente las necesidades de nuestros clientes.</w:t>
@@ -1564,6 +1596,13 @@
       <w:r>
         <w:t>Confío en que, con esfuerzo y dedicación, lograremos entregar un producto de alta calidad que cumpla con las expectativas de nuestros clientes y profesores.</w:t>
       </w:r>
+    </w:p>
+    <w:p>
+      <w:pPr>
+        <w:jc w:val="both"/>
+      </w:pPr>
+    </w:p>
+    <w:p>
       <w:r>
         <w:br w:type="page"/>
       </w:r>
@@ -1572,7 +1611,7 @@
       <w:pPr>
         <w:pStyle w:val="Ttulo1"/>
       </w:pPr>
-      <w:bookmarkStart w:id="4" w:name="_Toc194575783"/>
+      <w:bookmarkStart w:id="4" w:name="_Toc190858112"/>
       <w:r>
         <w:lastRenderedPageBreak/>
         <w:t xml:space="preserve">4. </w:t>
@@ -1638,7 +1677,7 @@
           <w:bCs/>
           <w:lang w:val="en-GB"/>
         </w:rPr>
-        <w:t>:</w:t>
+        <w:t xml:space="preserve"> 1:</w:t>
       </w:r>
     </w:p>
     <w:p>
@@ -1656,7 +1695,7 @@
           <w:iCs/>
           <w:lang w:val="en-GB"/>
         </w:rPr>
-        <w:t>8)</w:t>
+        <w:t>3)</w:t>
       </w:r>
       <w:r>
         <w:rPr>
@@ -1665,106 +1704,25 @@
           <w:lang w:val="en-GB"/>
         </w:rPr>
         <w:tab/>
-        <w:t xml:space="preserve">Operations by customers on bookings: </w:t>
-      </w:r>
-    </w:p>
-    <w:p>
-      <w:pPr>
-        <w:jc w:val="both"/>
+        <w:t>Customers are the people who purchase flights.  The system must store the follow-</w:t>
+      </w:r>
+      <w:proofErr w:type="spellStart"/>
+      <w:r>
         <w:rPr>
           <w:i/>
           <w:iCs/>
           <w:lang w:val="en-GB"/>
         </w:rPr>
-      </w:pPr>
+        <w:t>ing</w:t>
+      </w:r>
+      <w:proofErr w:type="spellEnd"/>
       <w:r>
         <w:rPr>
           <w:i/>
           <w:iCs/>
           <w:lang w:val="en-GB"/>
         </w:rPr>
-        <w:t>•</w:t>
-      </w:r>
-      <w:r>
-        <w:rPr>
-          <w:i/>
-          <w:iCs/>
-          <w:lang w:val="en-GB"/>
-        </w:rPr>
-        <w:tab/>
-        <w:t xml:space="preserve">List their bookings. </w:t>
-      </w:r>
-    </w:p>
-    <w:p>
-      <w:pPr>
-        <w:jc w:val="both"/>
-        <w:rPr>
-          <w:i/>
-          <w:iCs/>
-          <w:lang w:val="en-GB"/>
-        </w:rPr>
-      </w:pPr>
-      <w:r>
-        <w:rPr>
-          <w:i/>
-          <w:iCs/>
-          <w:lang w:val="en-GB"/>
-        </w:rPr>
-        <w:t>•</w:t>
-      </w:r>
-      <w:r>
-        <w:rPr>
-          <w:i/>
-          <w:iCs/>
-          <w:lang w:val="en-GB"/>
-        </w:rPr>
-        <w:tab/>
-        <w:t>Show the details of their bookings and the associated passengers, if any.</w:t>
-      </w:r>
-    </w:p>
-    <w:p>
-      <w:pPr>
-        <w:jc w:val="both"/>
-        <w:rPr>
-          <w:i/>
-          <w:iCs/>
-          <w:lang w:val="en-GB"/>
-        </w:rPr>
-      </w:pPr>
-      <w:r>
-        <w:rPr>
-          <w:i/>
-          <w:iCs/>
-          <w:lang w:val="en-GB"/>
-        </w:rPr>
-        <w:t>•</w:t>
-      </w:r>
-      <w:r>
-        <w:rPr>
-          <w:i/>
-          <w:iCs/>
-          <w:lang w:val="en-GB"/>
-        </w:rPr>
-        <w:tab/>
-        <w:t xml:space="preserve">Create or update their bookings.  Bookings can be updated </w:t>
-      </w:r>
-      <w:proofErr w:type="gramStart"/>
-      <w:r>
-        <w:rPr>
-          <w:i/>
-          <w:iCs/>
-          <w:lang w:val="en-GB"/>
-        </w:rPr>
-        <w:t>as long as</w:t>
-      </w:r>
-      <w:proofErr w:type="gramEnd"/>
-      <w:r>
-        <w:rPr>
-          <w:i/>
-          <w:iCs/>
-          <w:lang w:val="en-GB"/>
-        </w:rPr>
-        <w:t xml:space="preserve"> they have not been published.  A booking can be published only when the last credit card nibble has been stored.</w:t>
+        <w:t xml:space="preserve"> data about them: an identifier (unique, pattern "^[A-Z]{2-3}\d{6}$", where the first two or three letters correspond to their initials), a phone number (pattern "^\+?\d{6,15}$"), a physical address (up to 255 characters), plus a city and a country (both up to 50 characters).  Optionally, customers may have some earned points (up to 500k points).</w:t>
       </w:r>
     </w:p>
     <w:p>
@@ -1788,42 +1746,17 @@
         <w:jc w:val="both"/>
       </w:pPr>
       <w:r>
-        <w:t>Al crear una reserva, n</w:t>
-      </w:r>
-      <w:r>
-        <w:t xml:space="preserve">o </w:t>
-      </w:r>
-      <w:r>
-        <w:t xml:space="preserve">sé </w:t>
-      </w:r>
-      <w:r>
-        <w:t>de qué forma representar al vuelo al que hace referencia</w:t>
-      </w:r>
-      <w:r>
-        <w:t xml:space="preserve"> </w:t>
-      </w:r>
-      <w:r>
-        <w:t>a la hora de escoger (id, etiqueta personalizada…)</w:t>
-      </w:r>
-      <w:r>
-        <w:t>.</w:t>
-      </w:r>
-      <w:r>
-        <w:t xml:space="preserve"> Del mismo modo, al crear un </w:t>
-      </w:r>
-      <w:proofErr w:type="spellStart"/>
-      <w:r>
-        <w:t>booking</w:t>
-      </w:r>
-      <w:proofErr w:type="spellEnd"/>
-      <w:r>
-        <w:t xml:space="preserve">, no sé cómo se debe gestionar el </w:t>
-      </w:r>
-      <w:proofErr w:type="spellStart"/>
-      <w:r>
-        <w:t>locatorCode</w:t>
-      </w:r>
-      <w:proofErr w:type="spellEnd"/>
+        <w:t xml:space="preserve">Al analizar este requisito, me di cuenta de que especificaba explícitamente </w:t>
+      </w:r>
+      <w:r>
+        <w:t xml:space="preserve">que los dos o tres primeros dígitos del identificador debían corresponder a las iniciales del cliente. Así, no tenía claro si esto debía comprobarse al crear la entidad o si era una </w:t>
+      </w:r>
+      <w:r>
+        <w:t xml:space="preserve">simple </w:t>
+      </w:r>
+      <w:r>
+        <w:t>indicación</w:t>
+      </w:r>
       <w:r>
         <w:t>.</w:t>
       </w:r>
@@ -1849,10 +1782,19 @@
         <w:jc w:val="both"/>
       </w:pPr>
       <w:r>
-        <w:t>Revisando el foro, me encontré con que otro estudiante tuvo una de las dudas que yo tuve</w:t>
-      </w:r>
-      <w:r>
-        <w:t xml:space="preserve"> en el siguiente </w:t>
+        <w:t xml:space="preserve">Con </w:t>
+      </w:r>
+      <w:r>
+        <w:t xml:space="preserve">la idea de preguntar en el foro, </w:t>
+      </w:r>
+      <w:r>
+        <w:t xml:space="preserve">vi que </w:t>
+      </w:r>
+      <w:r>
+        <w:t xml:space="preserve">alguien </w:t>
+      </w:r>
+      <w:r>
+        <w:t xml:space="preserve">preguntó ya por la misma en un </w:t>
       </w:r>
       <w:hyperlink r:id="rId15" w:history="1">
         <w:r>
@@ -1863,27 +1805,26 @@
         </w:r>
       </w:hyperlink>
       <w:r>
-        <w:t xml:space="preserve">, por lo que según se dice, decidí crear yo mismo una </w:t>
-      </w:r>
-      <w:r>
-        <w:t xml:space="preserve">etiqueta personalizada con el origen y destino del vuelo que se selecciona. Por otro lado, respecto al </w:t>
-      </w:r>
-      <w:proofErr w:type="spellStart"/>
-      <w:r>
-        <w:t>locatorCode</w:t>
-      </w:r>
-      <w:proofErr w:type="spellEnd"/>
-      <w:r>
-        <w:t>, preguntando al profesorado</w:t>
-      </w:r>
-      <w:r>
-        <w:t xml:space="preserve">, </w:t>
-      </w:r>
-      <w:r>
-        <w:t xml:space="preserve">descubrí que el usuario podía introducirlo el mismo y que diera o no diera error a la hora de guardar. Sin embargo, me pareció mejor idea generarlo de manera aleatoria, mejorando significativamente el </w:t>
-      </w:r>
-      <w:r>
-        <w:t>sistema y no haciendo al usuario inventarse el código como tal.</w:t>
+        <w:t xml:space="preserve"> (</w:t>
+      </w:r>
+      <w:hyperlink r:id="rId16" w:history="1">
+        <w:r>
+          <w:rPr>
+            <w:rStyle w:val="Hipervnculo"/>
+            <w:i/>
+            <w:iCs/>
+          </w:rPr>
+          <w:t>https://ev.us.es/webapps/discussionboard/do/message?action=list_messages&amp;course_id=_89154_1&amp;nav=discussion_board&amp;conf_id=_426211_1&amp;forum_id=_253522_1&amp;message_id=_461406_1</w:t>
+        </w:r>
+      </w:hyperlink>
+      <w:r>
+        <w:t>)</w:t>
+      </w:r>
+      <w:r>
+        <w:t xml:space="preserve">. Así, teniendo en cuenta la respuesta del profesorado, </w:t>
+      </w:r>
+      <w:r>
+        <w:t>opté por la decisión de realizar un validador para comprobar el cumplimiento de este requisito.</w:t>
       </w:r>
     </w:p>
     <w:p>
@@ -1897,14 +1838,60 @@
         <w:rPr>
           <w:b/>
           <w:bCs/>
-        </w:rPr>
-      </w:pPr>
+          <w:lang w:val="en-GB"/>
+        </w:rPr>
+      </w:pPr>
+      <w:proofErr w:type="spellStart"/>
       <w:r>
         <w:rPr>
           <w:b/>
           <w:bCs/>
-        </w:rPr>
-        <w:t>Requisito Analizado:</w:t>
+          <w:lang w:val="en-GB"/>
+        </w:rPr>
+        <w:t>Requisito</w:t>
+      </w:r>
+      <w:proofErr w:type="spellEnd"/>
+      <w:r>
+        <w:rPr>
+          <w:b/>
+          <w:bCs/>
+          <w:lang w:val="en-GB"/>
+        </w:rPr>
+        <w:t xml:space="preserve"> </w:t>
+      </w:r>
+      <w:proofErr w:type="spellStart"/>
+      <w:r>
+        <w:rPr>
+          <w:b/>
+          <w:bCs/>
+          <w:lang w:val="en-GB"/>
+        </w:rPr>
+        <w:t>Analizado</w:t>
+      </w:r>
+      <w:proofErr w:type="spellEnd"/>
+      <w:r>
+        <w:rPr>
+          <w:b/>
+          <w:bCs/>
+          <w:lang w:val="en-GB"/>
+        </w:rPr>
+        <w:t xml:space="preserve"> </w:t>
+      </w:r>
+      <w:r>
+        <w:rPr>
+          <w:b/>
+          <w:bCs/>
+          <w:lang w:val="en-GB"/>
+        </w:rPr>
+        <w:t>2</w:t>
+      </w:r>
+      <w:r>
+        <w:rPr>
+          <w:b/>
+          <w:bCs/>
+          <w:lang w:val="en-GB"/>
+        </w:rPr>
+        <w:t>:</w:t>
       </w:r>
     </w:p>
     <w:p>
@@ -1922,7 +1909,7 @@
           <w:iCs/>
           <w:lang w:val="en-GB"/>
         </w:rPr>
-        <w:t>9)</w:t>
+        <w:t>4)</w:t>
       </w:r>
       <w:r>
         <w:rPr>
@@ -1931,133 +1918,43 @@
           <w:lang w:val="en-GB"/>
         </w:rPr>
         <w:tab/>
-        <w:t>Operations by customers on passengers:</w:t>
-      </w:r>
-    </w:p>
-    <w:p>
-      <w:pPr>
-        <w:jc w:val="both"/>
+        <w:t>A booking is a reservation made by a customer to purchase a flight, guaranteeing some seats on a specific itinerary and associating some passengers' details with the trip.  The system must manage the following information for each booking: a locator code (unique, pattern "^[A-Z0-</w:t>
+      </w:r>
+      <w:proofErr w:type="gramStart"/>
+      <w:r>
         <w:rPr>
           <w:i/>
           <w:iCs/>
           <w:lang w:val="en-GB"/>
         </w:rPr>
-      </w:pPr>
+        <w:t>9]{</w:t>
+      </w:r>
+      <w:proofErr w:type="gramEnd"/>
       <w:r>
         <w:rPr>
           <w:i/>
           <w:iCs/>
           <w:lang w:val="en-GB"/>
         </w:rPr>
-        <w:t>•</w:t>
-      </w:r>
+        <w:t>6,</w:t>
+      </w:r>
+      <w:proofErr w:type="gramStart"/>
       <w:r>
         <w:rPr>
           <w:i/>
           <w:iCs/>
           <w:lang w:val="en-GB"/>
         </w:rPr>
-        <w:tab/>
-        <w:t xml:space="preserve">List the passengers in their bookings. </w:t>
-      </w:r>
-    </w:p>
-    <w:p>
-      <w:pPr>
-        <w:jc w:val="both"/>
+        <w:t>8}$</w:t>
+      </w:r>
+      <w:proofErr w:type="gramEnd"/>
+      <w:r>
         <w:rPr>
           <w:i/>
           <w:iCs/>
           <w:lang w:val="en-GB"/>
         </w:rPr>
-      </w:pPr>
-      <w:r>
-        <w:rPr>
-          <w:i/>
-          <w:iCs/>
-          <w:lang w:val="en-GB"/>
-        </w:rPr>
-        <w:t>•</w:t>
-      </w:r>
-      <w:r>
-        <w:rPr>
-          <w:i/>
-          <w:iCs/>
-          <w:lang w:val="en-GB"/>
-        </w:rPr>
-        <w:tab/>
-        <w:t xml:space="preserve">Show the details of their passengers. </w:t>
-      </w:r>
-    </w:p>
-    <w:p>
-      <w:pPr>
-        <w:jc w:val="both"/>
-        <w:rPr>
-          <w:i/>
-          <w:iCs/>
-          <w:lang w:val="en-GB"/>
-        </w:rPr>
-      </w:pPr>
-      <w:r>
-        <w:rPr>
-          <w:i/>
-          <w:iCs/>
-          <w:lang w:val="en-GB"/>
-        </w:rPr>
-        <w:t>•</w:t>
-      </w:r>
-      <w:r>
-        <w:rPr>
-          <w:i/>
-          <w:iCs/>
-          <w:lang w:val="en-GB"/>
-        </w:rPr>
-        <w:tab/>
-        <w:t xml:space="preserve">Create a passenger and record the information related to that passenger. </w:t>
-      </w:r>
-    </w:p>
-    <w:p>
-      <w:pPr>
-        <w:jc w:val="both"/>
-        <w:rPr>
-          <w:i/>
-          <w:iCs/>
-          <w:lang w:val="en-GB"/>
-        </w:rPr>
-      </w:pPr>
-      <w:r>
-        <w:rPr>
-          <w:i/>
-          <w:iCs/>
-          <w:lang w:val="en-GB"/>
-        </w:rPr>
-        <w:t>•</w:t>
-      </w:r>
-      <w:r>
-        <w:rPr>
-          <w:i/>
-          <w:iCs/>
-          <w:lang w:val="en-GB"/>
-        </w:rPr>
-        <w:tab/>
-        <w:t xml:space="preserve">Update a passenger </w:t>
-      </w:r>
-      <w:proofErr w:type="gramStart"/>
-      <w:r>
-        <w:rPr>
-          <w:i/>
-          <w:iCs/>
-          <w:lang w:val="en-GB"/>
-        </w:rPr>
-        <w:t>as long as</w:t>
-      </w:r>
-      <w:proofErr w:type="gramEnd"/>
-      <w:r>
-        <w:rPr>
-          <w:i/>
-          <w:iCs/>
-          <w:lang w:val="en-GB"/>
-        </w:rPr>
-        <w:t xml:space="preserve"> it has not been published.</w:t>
+        <w:t>"), a purchase moment (in the past), a travel class ("ECONOMY", BUSINESS"), and a price.  Optionally, the system should record the last nibble of the credit card used for payment.</w:t>
       </w:r>
     </w:p>
     <w:p>
@@ -2081,22 +1978,22 @@
         <w:jc w:val="both"/>
       </w:pPr>
       <w:r>
-        <w:t>Tal y como está el modelo de datos, no sé cómo se deben gestionar los pasajeros a la hora de hacer una reserva. Es decir, ¿Se pueden agregar los pasajeros por separado</w:t>
-      </w:r>
-      <w:r>
-        <w:t xml:space="preserve"> antes de</w:t>
-      </w:r>
-      <w:r>
-        <w:t xml:space="preserve"> </w:t>
-      </w:r>
-      <w:r>
-        <w:t>crear las reservas</w:t>
-      </w:r>
-      <w:r>
-        <w:t>?</w:t>
-      </w:r>
-      <w:r>
-        <w:t xml:space="preserve"> ¿O se deben crear los pasajeros tal cuales a la hora de realizar la reserva?</w:t>
+        <w:t xml:space="preserve">No tengo claro </w:t>
+      </w:r>
+      <w:r>
+        <w:t xml:space="preserve">cómo se gestionan exactamente los asientos de </w:t>
+      </w:r>
+      <w:r>
+        <w:t>la reserva,</w:t>
+      </w:r>
+      <w:r>
+        <w:t xml:space="preserve"> el tipo de dato (número, código…) que se registra</w:t>
+      </w:r>
+      <w:r>
+        <w:t xml:space="preserve"> ni el formato de este</w:t>
+      </w:r>
+      <w:r>
+        <w:t>.</w:t>
       </w:r>
     </w:p>
     <w:p>
@@ -2107,21 +2004,11 @@
           <w:bCs/>
         </w:rPr>
       </w:pPr>
-    </w:p>
-    <w:p>
-      <w:pPr>
-        <w:jc w:val="both"/>
+      <w:r>
         <w:rPr>
           <w:b/>
           <w:bCs/>
         </w:rPr>
-      </w:pPr>
-      <w:r>
-        <w:rPr>
-          <w:b/>
-          <w:bCs/>
-        </w:rPr>
-        <w:lastRenderedPageBreak/>
         <w:t>Decisión Tomada:</w:t>
       </w:r>
     </w:p>
@@ -2130,9 +2017,9 @@
         <w:jc w:val="both"/>
       </w:pPr>
       <w:r>
-        <w:t xml:space="preserve">Leyendo el foro, en un </w:t>
-      </w:r>
-      <w:hyperlink r:id="rId16" w:history="1">
+        <w:t xml:space="preserve">Mirando en el foro, me encontré con una estudiante que tuvo la misma duda que yo y que preguntó. Así, según el profesorado respondió en este </w:t>
+      </w:r>
+      <w:hyperlink r:id="rId17" w:history="1">
         <w:r>
           <w:rPr>
             <w:rStyle w:val="Hipervnculo"/>
@@ -2141,16 +2028,583 @@
         </w:r>
       </w:hyperlink>
       <w:r>
-        <w:t xml:space="preserve">, </w:t>
-      </w:r>
-      <w:r>
-        <w:t xml:space="preserve">me encontré que </w:t>
-      </w:r>
-      <w:r>
-        <w:t>justamente otro estudiante tuvo la misma duda que yo.</w:t>
-      </w:r>
-      <w:r>
-        <w:t xml:space="preserve"> Ante la respuesta, entendí que lo que debo hacer es separar la creación de pasajeros de la creación de reservas.</w:t>
+        <w:t xml:space="preserve"> (</w:t>
+      </w:r>
+      <w:hyperlink r:id="rId18" w:history="1">
+        <w:r>
+          <w:rPr>
+            <w:rStyle w:val="Hipervnculo"/>
+            <w:i/>
+            <w:iCs/>
+          </w:rPr>
+          <w:t>https://ev.us.es/webapps/discussionboard/do/message?action=list_messages&amp;course_id=_89154_1&amp;nav=discussion_board&amp;conf_id=_426211_1&amp;forum_id=_253522_1&amp;message_id=_460252_1</w:t>
+        </w:r>
+      </w:hyperlink>
+      <w:r>
+        <w:t xml:space="preserve">), </w:t>
+      </w:r>
+      <w:r>
+        <w:t>me di cuenta de que realmente no es una información necesaria para guardarla en la base de datos, por lo que decidí no incluirla durante la creación de la entidad</w:t>
+      </w:r>
+      <w:r>
+        <w:t>.</w:t>
+      </w:r>
+    </w:p>
+    <w:p>
+      <w:pPr>
+        <w:jc w:val="both"/>
+        <w:rPr>
+          <w:b/>
+          <w:bCs/>
+          <w:lang w:val="en-GB"/>
+        </w:rPr>
+      </w:pPr>
+      <w:proofErr w:type="spellStart"/>
+      <w:r>
+        <w:rPr>
+          <w:b/>
+          <w:bCs/>
+          <w:lang w:val="en-GB"/>
+        </w:rPr>
+        <w:lastRenderedPageBreak/>
+        <w:t>Requisito</w:t>
+      </w:r>
+      <w:proofErr w:type="spellEnd"/>
+      <w:r>
+        <w:rPr>
+          <w:b/>
+          <w:bCs/>
+          <w:lang w:val="en-GB"/>
+        </w:rPr>
+        <w:t xml:space="preserve"> </w:t>
+      </w:r>
+      <w:proofErr w:type="spellStart"/>
+      <w:r>
+        <w:rPr>
+          <w:b/>
+          <w:bCs/>
+          <w:lang w:val="en-GB"/>
+        </w:rPr>
+        <w:t>Analizado</w:t>
+      </w:r>
+      <w:proofErr w:type="spellEnd"/>
+      <w:r>
+        <w:rPr>
+          <w:b/>
+          <w:bCs/>
+          <w:lang w:val="en-GB"/>
+        </w:rPr>
+        <w:t xml:space="preserve"> </w:t>
+      </w:r>
+      <w:r>
+        <w:rPr>
+          <w:b/>
+          <w:bCs/>
+          <w:lang w:val="en-GB"/>
+        </w:rPr>
+        <w:t>3</w:t>
+      </w:r>
+      <w:r>
+        <w:rPr>
+          <w:b/>
+          <w:bCs/>
+          <w:lang w:val="en-GB"/>
+        </w:rPr>
+        <w:t>:</w:t>
+      </w:r>
+    </w:p>
+    <w:p>
+      <w:pPr>
+        <w:jc w:val="both"/>
+        <w:rPr>
+          <w:i/>
+          <w:iCs/>
+          <w:lang w:val="en-GB"/>
+        </w:rPr>
+      </w:pPr>
+      <w:r>
+        <w:rPr>
+          <w:i/>
+          <w:iCs/>
+          <w:lang w:val="en-GB"/>
+        </w:rPr>
+        <w:t>5)</w:t>
+      </w:r>
+      <w:r>
+        <w:rPr>
+          <w:i/>
+          <w:iCs/>
+          <w:lang w:val="en-GB"/>
+        </w:rPr>
+        <w:tab/>
+        <w:t xml:space="preserve">A passenger is an individual who takes a flight and he or she must be registered in the corresponding booking. The system must store the following data about </w:t>
+      </w:r>
+      <w:proofErr w:type="spellStart"/>
+      <w:r>
+        <w:rPr>
+          <w:i/>
+          <w:iCs/>
+          <w:lang w:val="en-GB"/>
+        </w:rPr>
+        <w:t>passen-gers</w:t>
+      </w:r>
+      <w:proofErr w:type="spellEnd"/>
+      <w:r>
+        <w:rPr>
+          <w:i/>
+          <w:iCs/>
+          <w:lang w:val="en-GB"/>
+        </w:rPr>
+        <w:t>: a full name (shorter than 256 characters), an email, a passport number (pattern “^[A-Z0-</w:t>
+      </w:r>
+      <w:proofErr w:type="gramStart"/>
+      <w:r>
+        <w:rPr>
+          <w:i/>
+          <w:iCs/>
+          <w:lang w:val="en-GB"/>
+        </w:rPr>
+        <w:t>9]{</w:t>
+      </w:r>
+      <w:proofErr w:type="gramEnd"/>
+      <w:r>
+        <w:rPr>
+          <w:i/>
+          <w:iCs/>
+          <w:lang w:val="en-GB"/>
+        </w:rPr>
+        <w:t>6,</w:t>
+      </w:r>
+      <w:proofErr w:type="gramStart"/>
+      <w:r>
+        <w:rPr>
+          <w:i/>
+          <w:iCs/>
+          <w:lang w:val="en-GB"/>
+        </w:rPr>
+        <w:t>9}$</w:t>
+      </w:r>
+      <w:proofErr w:type="gramEnd"/>
+      <w:r>
+        <w:rPr>
+          <w:i/>
+          <w:iCs/>
+          <w:lang w:val="en-GB"/>
+        </w:rPr>
+        <w:t>”), a date of birth, and, optionally, his or her special needs (shorter than 51 characters).</w:t>
+      </w:r>
+    </w:p>
+    <w:p>
+      <w:pPr>
+        <w:jc w:val="both"/>
+        <w:rPr>
+          <w:b/>
+          <w:bCs/>
+        </w:rPr>
+      </w:pPr>
+      <w:r>
+        <w:rPr>
+          <w:b/>
+          <w:bCs/>
+        </w:rPr>
+        <w:t>Conclusiones del Análisis:</w:t>
+      </w:r>
+    </w:p>
+    <w:p>
+      <w:pPr>
+        <w:jc w:val="both"/>
+      </w:pPr>
+      <w:r>
+        <w:t xml:space="preserve">No tengo claro si este pasajero </w:t>
+      </w:r>
+      <w:r>
+        <w:t>debe de ir de alguna forma unido a un cliente o si por el contrario son conceptos distintos.</w:t>
+      </w:r>
+      <w:r>
+        <w:t xml:space="preserve"> Además, no sé si la fecha del cumpleaños debe estar limitada en algún rango</w:t>
+      </w:r>
+      <w:r>
+        <w:t xml:space="preserve"> o</w:t>
+      </w:r>
+      <w:r>
+        <w:t xml:space="preserve"> en el pasado.</w:t>
+      </w:r>
+    </w:p>
+    <w:p>
+      <w:pPr>
+        <w:jc w:val="both"/>
+        <w:rPr>
+          <w:b/>
+          <w:bCs/>
+        </w:rPr>
+      </w:pPr>
+      <w:r>
+        <w:rPr>
+          <w:b/>
+          <w:bCs/>
+        </w:rPr>
+        <w:t>Decisión Tomada:</w:t>
+      </w:r>
+    </w:p>
+    <w:p>
+      <w:pPr>
+        <w:jc w:val="both"/>
+      </w:pPr>
+      <w:r>
+        <w:t xml:space="preserve">Por un lado, </w:t>
+      </w:r>
+      <w:r>
+        <w:t>la estudiante del hilo del requisito anterior preguntó la misma duda que yo</w:t>
+      </w:r>
+      <w:r>
+        <w:t xml:space="preserve"> y se le respondió que debía estar en el pasado. </w:t>
+      </w:r>
+    </w:p>
+    <w:p>
+      <w:pPr>
+        <w:jc w:val="both"/>
+      </w:pPr>
+      <w:r>
+        <w:t>Por otro lado, ese mismo hilo hace referencia</w:t>
+      </w:r>
+      <w:r>
+        <w:t xml:space="preserve"> a su vez</w:t>
+      </w:r>
+      <w:r>
+        <w:t xml:space="preserve"> a</w:t>
+      </w:r>
+      <w:r>
+        <w:t xml:space="preserve"> </w:t>
+      </w:r>
+      <w:hyperlink r:id="rId19" w:history="1">
+        <w:r>
+          <w:rPr>
+            <w:rStyle w:val="Hipervnculo"/>
+          </w:rPr>
+          <w:t>otro</w:t>
+        </w:r>
+      </w:hyperlink>
+      <w:r>
+        <w:t xml:space="preserve"> </w:t>
+      </w:r>
+      <w:r>
+        <w:t>(</w:t>
+      </w:r>
+      <w:hyperlink r:id="rId20" w:history="1">
+        <w:r>
+          <w:rPr>
+            <w:rStyle w:val="Hipervnculo"/>
+            <w:i/>
+            <w:iCs/>
+          </w:rPr>
+          <w:t>https://ev.us.es/webapps/discussionboard/do/message?action=list_messages&amp;course_id=_89154_1&amp;nav=discussion_board&amp;conf_id=_426211_1&amp;forum_id=_253522_1&amp;messag/e_id=_459526_1</w:t>
+        </w:r>
+      </w:hyperlink>
+      <w:r>
+        <w:t>)</w:t>
+      </w:r>
+      <w:r>
+        <w:t xml:space="preserve"> en el que se dijo que no debía haber un rango como tal. </w:t>
+      </w:r>
+    </w:p>
+    <w:p>
+      <w:pPr>
+        <w:jc w:val="both"/>
+      </w:pPr>
+      <w:r>
+        <w:t xml:space="preserve">Finalmente, para la primera cuestión, </w:t>
+      </w:r>
+      <w:r>
+        <w:t xml:space="preserve">un </w:t>
+      </w:r>
+      <w:r>
+        <w:t>estudiante</w:t>
+      </w:r>
+      <w:r>
+        <w:t xml:space="preserve"> lo preguntó en este </w:t>
+      </w:r>
+      <w:hyperlink r:id="rId21" w:history="1">
+        <w:r>
+          <w:rPr>
+            <w:rStyle w:val="Hipervnculo"/>
+          </w:rPr>
+          <w:t>hilo</w:t>
+        </w:r>
+      </w:hyperlink>
+      <w:r>
+        <w:t xml:space="preserve"> (</w:t>
+      </w:r>
+      <w:hyperlink r:id="rId22" w:history="1">
+        <w:r>
+          <w:rPr>
+            <w:rStyle w:val="Hipervnculo"/>
+            <w:i/>
+            <w:iCs/>
+          </w:rPr>
+          <w:t>https://ev.us.es/webapps/discussionboard/do/message?action=list_messages&amp;course_id=_89154_1&amp;nav=discussion_board&amp;conf_id=_426211_1&amp;forum_id=_253522_1&amp;message_id=_461014_1</w:t>
+        </w:r>
+      </w:hyperlink>
+      <w:r>
+        <w:t xml:space="preserve">), y </w:t>
+      </w:r>
+      <w:r>
+        <w:t xml:space="preserve">me he dado cuenta de que realmente un “cliente” y un “pasajero” son dos conceptos distintos, de forma que un cliente puede tener más de una reserva y un pasajero puede estar en más de una </w:t>
+      </w:r>
+      <w:r>
+        <w:t>reserva, por lo que, para seguir las buenas prácticas de la asignatura, debo crear una entidad intermedia entre Booking y Passenger.</w:t>
+      </w:r>
+    </w:p>
+    <w:p>
+      <w:pPr>
+        <w:jc w:val="both"/>
+        <w:rPr>
+          <w:b/>
+          <w:bCs/>
+        </w:rPr>
+      </w:pPr>
+    </w:p>
+    <w:p>
+      <w:pPr>
+        <w:jc w:val="both"/>
+        <w:rPr>
+          <w:b/>
+          <w:bCs/>
+        </w:rPr>
+      </w:pPr>
+      <w:r>
+        <w:rPr>
+          <w:b/>
+          <w:bCs/>
+        </w:rPr>
+        <w:t>Requisito Analizado</w:t>
+      </w:r>
+      <w:r>
+        <w:rPr>
+          <w:b/>
+          <w:bCs/>
+        </w:rPr>
+        <w:t xml:space="preserve"> </w:t>
+      </w:r>
+      <w:r>
+        <w:rPr>
+          <w:b/>
+          <w:bCs/>
+        </w:rPr>
+        <w:t>4</w:t>
+      </w:r>
+      <w:r>
+        <w:rPr>
+          <w:b/>
+          <w:bCs/>
+        </w:rPr>
+        <w:t>:</w:t>
+      </w:r>
+    </w:p>
+    <w:p>
+      <w:pPr>
+        <w:jc w:val="both"/>
+        <w:rPr>
+          <w:i/>
+          <w:iCs/>
+        </w:rPr>
+      </w:pPr>
+      <w:r>
+        <w:rPr>
+          <w:i/>
+          <w:iCs/>
+        </w:rPr>
+        <w:t>16)</w:t>
+      </w:r>
+      <w:r>
+        <w:rPr>
+          <w:i/>
+          <w:iCs/>
+        </w:rPr>
+        <w:tab/>
+      </w:r>
+      <w:r>
+        <w:rPr>
+          <w:i/>
+          <w:iCs/>
+        </w:rPr>
+        <w:t xml:space="preserve">Produce a UML </w:t>
+      </w:r>
+      <w:proofErr w:type="spellStart"/>
+      <w:r>
+        <w:rPr>
+          <w:i/>
+          <w:iCs/>
+        </w:rPr>
+        <w:t>domain</w:t>
+      </w:r>
+      <w:proofErr w:type="spellEnd"/>
+      <w:r>
+        <w:rPr>
+          <w:i/>
+          <w:iCs/>
+        </w:rPr>
+        <w:t xml:space="preserve"> </w:t>
+      </w:r>
+      <w:proofErr w:type="spellStart"/>
+      <w:r>
+        <w:rPr>
+          <w:i/>
+          <w:iCs/>
+        </w:rPr>
+        <w:t>model</w:t>
+      </w:r>
+      <w:proofErr w:type="spellEnd"/>
+      <w:r>
+        <w:rPr>
+          <w:i/>
+          <w:iCs/>
+        </w:rPr>
+        <w:t xml:space="preserve"> </w:t>
+      </w:r>
+      <w:proofErr w:type="spellStart"/>
+      <w:r>
+        <w:rPr>
+          <w:i/>
+          <w:iCs/>
+        </w:rPr>
+        <w:t>regarding</w:t>
+      </w:r>
+      <w:proofErr w:type="spellEnd"/>
+      <w:r>
+        <w:rPr>
+          <w:i/>
+          <w:iCs/>
+        </w:rPr>
+        <w:t xml:space="preserve"> </w:t>
+      </w:r>
+      <w:proofErr w:type="spellStart"/>
+      <w:r>
+        <w:rPr>
+          <w:i/>
+          <w:iCs/>
+        </w:rPr>
+        <w:t>the</w:t>
+      </w:r>
+      <w:proofErr w:type="spellEnd"/>
+      <w:r>
+        <w:rPr>
+          <w:i/>
+          <w:iCs/>
+        </w:rPr>
+        <w:t xml:space="preserve"> </w:t>
+      </w:r>
+      <w:proofErr w:type="spellStart"/>
+      <w:r>
+        <w:rPr>
+          <w:i/>
+          <w:iCs/>
+        </w:rPr>
+        <w:t>information</w:t>
+      </w:r>
+      <w:proofErr w:type="spellEnd"/>
+      <w:r>
+        <w:rPr>
+          <w:i/>
+          <w:iCs/>
+        </w:rPr>
+        <w:t xml:space="preserve"> </w:t>
+      </w:r>
+      <w:proofErr w:type="spellStart"/>
+      <w:r>
+        <w:rPr>
+          <w:i/>
+          <w:iCs/>
+        </w:rPr>
+        <w:t>requirements</w:t>
+      </w:r>
+      <w:proofErr w:type="spellEnd"/>
+      <w:r>
+        <w:rPr>
+          <w:i/>
+          <w:iCs/>
+        </w:rPr>
+        <w:t>.</w:t>
+      </w:r>
+    </w:p>
+    <w:p>
+      <w:pPr>
+        <w:jc w:val="both"/>
+        <w:rPr>
+          <w:b/>
+          <w:bCs/>
+        </w:rPr>
+      </w:pPr>
+      <w:r>
+        <w:rPr>
+          <w:b/>
+          <w:bCs/>
+        </w:rPr>
+        <w:t>Conclusiones del Análisis:</w:t>
+      </w:r>
+    </w:p>
+    <w:p>
+      <w:pPr>
+        <w:jc w:val="both"/>
+      </w:pPr>
+      <w:r>
+        <w:t>No sé exactamente si en ese modelo de dominio se incluye, además de mis entidades creadas como parte de mis requisitos de información individuales, las entidades pertenecientes a l</w:t>
+      </w:r>
+      <w:r>
+        <w:t>os requisitos de información grupales y/o de los otros miembros del grupo.</w:t>
+      </w:r>
+    </w:p>
+    <w:p>
+      <w:pPr>
+        <w:jc w:val="both"/>
+        <w:rPr>
+          <w:b/>
+          <w:bCs/>
+        </w:rPr>
+      </w:pPr>
+      <w:r>
+        <w:rPr>
+          <w:b/>
+          <w:bCs/>
+        </w:rPr>
+        <w:t>Decisión Tomada:</w:t>
+      </w:r>
+    </w:p>
+    <w:p>
+      <w:pPr>
+        <w:jc w:val="both"/>
+      </w:pPr>
+      <w:r>
+        <w:t xml:space="preserve">Mirando en el foro, me encontré con una estudiante que tuvo la misma duda que yo y que preguntó. Así, según </w:t>
+      </w:r>
+      <w:r>
+        <w:t xml:space="preserve">el profesorado respondió en este </w:t>
+      </w:r>
+      <w:hyperlink r:id="rId23" w:history="1">
+        <w:r>
+          <w:rPr>
+            <w:rStyle w:val="Hipervnculo"/>
+          </w:rPr>
+          <w:t>hilo</w:t>
+        </w:r>
+      </w:hyperlink>
+      <w:r>
+        <w:t xml:space="preserve"> (</w:t>
+      </w:r>
+      <w:hyperlink r:id="rId24" w:history="1">
+        <w:r>
+          <w:rPr>
+            <w:rStyle w:val="Hipervnculo"/>
+            <w:i/>
+            <w:iCs/>
+          </w:rPr>
+          <w:t>https://ev.us.es/webapps/discussionboard/do/message?action=list_messages&amp;course_id=_89154_1&amp;nav=discussion_board&amp;conf_id=_426211_1&amp;forum_id=_253522_1&amp;message_id=_460169_1</w:t>
+        </w:r>
+      </w:hyperlink>
+      <w:r>
+        <w:t xml:space="preserve">), </w:t>
+      </w:r>
+      <w:r>
+        <w:t>tomé la decisión de crear mi modelo de dominio de mis entidades separado del modelo de dominio grupal e individual del resto de mis compañeros.</w:t>
       </w:r>
       <w:r>
         <w:br w:type="page"/>
@@ -2160,7 +2614,7 @@
       <w:pPr>
         <w:pStyle w:val="Ttulo1"/>
       </w:pPr>
-      <w:bookmarkStart w:id="5" w:name="_Toc194575784"/>
+      <w:bookmarkStart w:id="5" w:name="_Toc190858113"/>
       <w:r>
         <w:lastRenderedPageBreak/>
         <w:t>5</w:t>
@@ -2178,7 +2632,7 @@
         <w:jc w:val="both"/>
       </w:pPr>
       <w:r>
-        <w:t>Esta entrega ha resultado ser algo menos compleja de comprender en comparación con la segunda, ya que los requisitos se expusieron de manera clara y detallada, especificando las acciones que debían implementarse en los distintos servicios. Sin embargo, he podido notar que las dudas que surgieron durante el proceso estuvieron relacionadas con cuestiones más concretas y específicas que emergieron al momento de llevar a cabo el desarrollo de los requisitos.</w:t>
+        <w:t>Esta entrega ha resultado ser considerablemente más compleja que la anterior. Durante el análisis de requisitos, he empezado a darme cuenta de que algunos de ellos son más difíciles de entender por completo. La ambigüedad y las múltiples interpretaciones han planteado desafíos que requieren un análisis más detallado y minucioso.</w:t>
       </w:r>
     </w:p>
     <w:p>
@@ -2186,9 +2640,16 @@
         <w:jc w:val="both"/>
       </w:pPr>
       <w:r>
-        <w:t>Este hecho refleja un avance en mi capacidad para interpretar y entender los requerimientos de forma más eficiente y precisa, lo cual considero un progreso positivo. No obstante, es importante reconocer que las ambigüedades son inevitables en ciertos casos, y será siempre necesario recurrir a una comunicación proactiva con el cliente para resolver dichas incertidumbres. De esta manera, se garantizará que los requisitos sean plenamente comprendidos y satisfechos, cumpliendo así con las expectativas y necesidades establecidas.</w:t>
-      </w:r>
-    </w:p>
+        <w:t>Además, he comenzado a ver la gran importancia del foro como una herramienta clave para la comunicación y la colaboración. A través del foro, he podido aclarar dudas, intercambiar ideas y recibir retroalimentación valiosa de mis profesores</w:t>
+      </w:r>
+      <w:r>
+        <w:t xml:space="preserve">, siendo </w:t>
+      </w:r>
+      <w:r>
+        <w:t>fundamental para avanzar en la comprensión de los requisitos y asegurar que todos estemos alineados con los objetivos del proyecto. En resumen, esta entrega ha sido una experiencia de aprendizaje significativa que resalta la necesidad de una comunicación efectiva y una colaboración constante.</w:t>
+      </w:r>
+    </w:p>
+    <w:p/>
     <w:p>
       <w:r>
         <w:br w:type="page"/>
@@ -2198,7 +2659,7 @@
       <w:pPr>
         <w:pStyle w:val="Ttulo1"/>
       </w:pPr>
-      <w:bookmarkStart w:id="6" w:name="_Toc194575785"/>
+      <w:bookmarkStart w:id="6" w:name="_Toc190858114"/>
       <w:r>
         <w:lastRenderedPageBreak/>
         <w:t>6</w:t>
@@ -2224,7 +2685,7 @@
           <w:iCs/>
         </w:rPr>
       </w:pPr>
-      <w:hyperlink r:id="rId17" w:history="1">
+      <w:hyperlink r:id="rId25" w:history="1">
         <w:r>
           <w:rPr>
             <w:rStyle w:val="Hipervnculo"/>
@@ -2279,7 +2740,7 @@
       </w:r>
     </w:p>
     <w:sectPr>
-      <w:footerReference w:type="default" r:id="rId18"/>
+      <w:footerReference w:type="default" r:id="rId26"/>
       <w:pgSz w:w="11906" w:h="16838"/>
       <w:pgMar w:top="1417" w:right="1701" w:bottom="1417" w:left="1701" w:header="708" w:footer="708" w:gutter="0"/>
       <w:pgNumType w:start="0"/>
@@ -3224,7 +3685,7 @@
   <w:style w:type="paragraph" w:default="1" w:styleId="Normal">
     <w:name w:val="Normal"/>
     <w:qFormat/>
-    <w:rsid w:val="00161746"/>
+    <w:rsid w:val="00C04D08"/>
   </w:style>
   <w:style w:type="paragraph" w:styleId="Ttulo1">
     <w:name w:val="heading 1"/>

</xml_diff>